<commit_message>
Fixing XAML merged dictionary and adding standard AppDictionary.xaml to match other of my projects Adding default values to the IOT number formats Fixing the passed-in number of arguments for BT (was set to a constant 7 which is totally wrong) Zenggee is now a known specialization Updating Zenggee to include default values
</commit_message>
<xml_diff>
--- a/Adding-BT-devices-V3-Zenggee-LEDnetWF.docx
+++ b/Adding-BT-devices-V3-Zenggee-LEDnetWF.docx
@@ -822,7 +822,7 @@
     </w:p>
     <w:p>
       <w:r>
-        <w:t>Click the file in Visual Studio and set the properties tot Build Action=Content and Copy to Output Directory=Copy if newer.</w:t>
+        <w:t>Click the file in Visual Studio and set the properties to Build Action=Content and Copy to Output Directory=Copy if newer.</w:t>
       </w:r>
       <w:r>
         <w:t xml:space="preserve"> </w:t>
@@ -830,7 +830,15 @@
     </w:p>
     <w:p>
       <w:r>
-        <w:t>Rebuild and run the app and examine the same device. Be sure to run the app in Release mode (CTRL-F5); the next step will be modifying the project and you can’t do that in Debug mode. The snippet of JSON at the bottom of the screen should reflect your changes:</w:t>
+        <w:t xml:space="preserve">Rebuild and run the app and examine the same device. Be sure to run the app in Release mode (CTRL-F5); the next step will be modifying the </w:t>
+      </w:r>
+      <w:proofErr w:type="gramStart"/>
+      <w:r>
+        <w:t>project</w:t>
+      </w:r>
+      <w:proofErr w:type="gramEnd"/>
+      <w:r>
+        <w:t xml:space="preserve"> and you can’t do that in Debug mode. The snippet of JSON at the bottom of the screen should reflect your changes:</w:t>
       </w:r>
     </w:p>
     <w:p>
@@ -1023,13 +1031,8 @@
             <w:r>
               <w:t>BluetoothProtocols</w:t>
             </w:r>
-            <w:proofErr w:type="spellEnd"/>
             <w:r>
-              <w:t>\</w:t>
-            </w:r>
-            <w:proofErr w:type="spellStart"/>
-            <w:r>
-              <w:t>BluetoothProtocols</w:t>
+              <w:t>Device</w:t>
             </w:r>
             <w:proofErr w:type="spellEnd"/>
           </w:p>
@@ -1085,7 +1088,10 @@
     <w:p/>
     <w:p>
       <w:r>
-        <w:t xml:space="preserve">Add the files into the </w:t>
+        <w:t>You will also need to a</w:t>
+      </w:r>
+      <w:r>
+        <w:t xml:space="preserve">dd the files into the </w:t>
       </w:r>
       <w:proofErr w:type="spellStart"/>
       <w:r>
@@ -1102,68 +1108,134 @@
       <w:r>
         <w:t>These instructions have changed; it used to be that the main app could generate the files. Now, the file</w:t>
       </w:r>
-    </w:p>
-    <w:p>
-      <w:r>
+      <w:r>
+        <w:t xml:space="preserve">s are created by the </w:t>
+      </w:r>
+    </w:p>
+    <w:p>
+      <w:pPr>
+        <w:rPr>
+          <w:strike/>
+        </w:rPr>
+      </w:pPr>
+      <w:r>
+        <w:rPr>
+          <w:strike/>
+        </w:rPr>
         <w:t xml:space="preserve">In Bluetooth Protocols project, in the Bluetooth Protocol directory, make a new class file. Right-click the </w:t>
       </w:r>
       <w:r>
+        <w:rPr>
+          <w:strike/>
+        </w:rPr>
         <w:t xml:space="preserve">Bluetooth Protocols </w:t>
       </w:r>
       <w:r>
+        <w:rPr>
+          <w:strike/>
+        </w:rPr>
         <w:t xml:space="preserve">directory </w:t>
       </w:r>
       <w:r>
+        <w:rPr>
+          <w:strike/>
+        </w:rPr>
         <w:t xml:space="preserve">and Add / Class with a class name that matches the </w:t>
       </w:r>
       <w:proofErr w:type="spellStart"/>
       <w:r>
+        <w:rPr>
+          <w:strike/>
+        </w:rPr>
         <w:t>ClassName</w:t>
       </w:r>
       <w:proofErr w:type="spellEnd"/>
       <w:r>
+        <w:rPr>
+          <w:strike/>
+        </w:rPr>
         <w:t xml:space="preserve"> that’s in the app (e.g., </w:t>
       </w:r>
       <w:proofErr w:type="spellStart"/>
       <w:r>
+        <w:rPr>
+          <w:strike/>
+        </w:rPr>
         <w:t>Particula_GoDice.cs</w:t>
       </w:r>
       <w:proofErr w:type="spellEnd"/>
       <w:r>
+        <w:rPr>
+          <w:strike/>
+        </w:rPr>
         <w:t>)</w:t>
       </w:r>
     </w:p>
     <w:p>
-      <w:r>
+      <w:pPr>
+        <w:rPr>
+          <w:strike/>
+        </w:rPr>
+      </w:pPr>
+      <w:r>
+        <w:rPr>
+          <w:strike/>
+        </w:rPr>
         <w:t>In the app, click Copy Language and pick “C# Protocol”. This will copy code into the clipboard. Go back to Visual Studio, and replace the entire class file you made in the previous step with the contents of the clipboard (^A to select all and ^V to paste)</w:t>
       </w:r>
     </w:p>
     <w:p>
-      <w:r>
+      <w:pPr>
+        <w:rPr>
+          <w:strike/>
+        </w:rPr>
+      </w:pPr>
+      <w:r>
+        <w:rPr>
+          <w:strike/>
+        </w:rPr>
         <w:t xml:space="preserve">Do the same thing for the specialty XAML and CS files. In the </w:t>
       </w:r>
       <w:proofErr w:type="spellStart"/>
       <w:r>
+        <w:rPr>
+          <w:strike/>
+        </w:rPr>
         <w:t>BluetoothDeviceController</w:t>
       </w:r>
       <w:proofErr w:type="spellEnd"/>
       <w:r>
+        <w:rPr>
+          <w:strike/>
+        </w:rPr>
         <w:t xml:space="preserve"> project in the </w:t>
       </w:r>
       <w:proofErr w:type="spellStart"/>
       <w:r>
+        <w:rPr>
+          <w:strike/>
+        </w:rPr>
         <w:t>SpecialtyPages</w:t>
       </w:r>
       <w:proofErr w:type="spellEnd"/>
       <w:r>
+        <w:rPr>
+          <w:strike/>
+        </w:rPr>
         <w:t xml:space="preserve"> project, right-click and Add New Item and from the template pick User Control. Use the same pattern for the name, but add “Page” (e.g., </w:t>
       </w:r>
       <w:proofErr w:type="spellStart"/>
       <w:r>
+        <w:rPr>
+          <w:strike/>
+        </w:rPr>
         <w:t>Particula_GoDicePage.xaml</w:t>
       </w:r>
       <w:proofErr w:type="spellEnd"/>
       <w:r>
+        <w:rPr>
+          <w:strike/>
+        </w:rPr>
         <w:t>). This makes both the XAML and C# files. Then replace the contents of those files with the generated code from the app via the Copy Language and Specialty Page XAML and Specialty Page C#.</w:t>
       </w:r>
     </w:p>
@@ -1425,7 +1497,15 @@
         <w:pStyle w:val="Heading2"/>
       </w:pPr>
       <w:r>
-        <w:t>50 Proper functionality: Customizing the Protocol file</w:t>
+        <w:t xml:space="preserve">50 Proper </w:t>
+      </w:r>
+      <w:proofErr w:type="gramStart"/>
+      <w:r>
+        <w:t>functionality</w:t>
+      </w:r>
+      <w:proofErr w:type="gramEnd"/>
+      <w:r>
+        <w:t>: Customizing the Protocol file</w:t>
       </w:r>
     </w:p>
     <w:p>
@@ -1437,6 +1517,7 @@
       </w:r>
       <w:proofErr w:type="gramStart"/>
       <w:r>
+        <w:lastRenderedPageBreak/>
         <w:t>automatically-generated</w:t>
       </w:r>
       <w:proofErr w:type="gramEnd"/>
@@ -1587,6 +1668,7 @@
     </w:p>
     <w:p>
       <w:r>
+        <w:lastRenderedPageBreak/>
         <w:t>The images must be correctly added to Visual Studio</w:t>
       </w:r>
     </w:p>
@@ -1599,7 +1681,6 @@
         </w:numPr>
       </w:pPr>
       <w:r>
-        <w:lastRenderedPageBreak/>
         <w:t>Add them to the correct Asset directory</w:t>
       </w:r>
     </w:p>
@@ -1651,7 +1732,15 @@
     </w:p>
     <w:p>
       <w:r>
-        <w:t>Link to the markdown file from both the Welcome.md file (which will include a picture) and the Help.md file (which doesn’t). Both of these add in devices by category; be sure to pick a good category.</w:t>
+        <w:t xml:space="preserve">Link to the markdown file from both the Welcome.md file (which will include a picture) and the Help.md file (which doesn’t). </w:t>
+      </w:r>
+      <w:proofErr w:type="gramStart"/>
+      <w:r>
+        <w:t>Both of these</w:t>
+      </w:r>
+      <w:proofErr w:type="gramEnd"/>
+      <w:r>
+        <w:t xml:space="preserve"> add in devices by category; be sure to pick a good category.</w:t>
       </w:r>
     </w:p>
     <w:sectPr>
@@ -2322,6 +2411,7 @@
   <w:style w:type="character" w:default="1" w:styleId="DefaultParagraphFont">
     <w:name w:val="Default Paragraph Font"/>
     <w:uiPriority w:val="1"/>
+    <w:semiHidden/>
     <w:unhideWhenUsed/>
   </w:style>
   <w:style w:type="table" w:default="1" w:styleId="TableNormal">

</xml_diff>

<commit_message>
Adding in the XORFIXUP for CRC for Govee_H6005 Verified the power and brightness for H6005 work Govee H6005 is working fine
</commit_message>
<xml_diff>
--- a/Adding-BT-devices-V3-Zenggee-LEDnetWF.docx
+++ b/Adding-BT-devices-V3-Zenggee-LEDnetWF.docx
@@ -211,15 +211,7 @@
         <w:t xml:space="preserve">You need to know the company that makes the device and the name of the device. These will be used to make names for the files and classes we’re going to create. </w:t>
       </w:r>
       <w:r>
-        <w:t xml:space="preserve">In this case, we’re going to name this after the </w:t>
-      </w:r>
-      <w:proofErr w:type="spellStart"/>
-      <w:r>
-        <w:t>Zenggee</w:t>
-      </w:r>
-      <w:proofErr w:type="spellEnd"/>
-      <w:r>
-        <w:t xml:space="preserve"> company because AFAICT this is the company whose protocol the Magic Light uses.</w:t>
+        <w:t>In this case, we’re going to name this after the Zenggee company because AFAICT this is the company whose protocol the Magic Light uses.</w:t>
       </w:r>
     </w:p>
     <w:p>
@@ -251,15 +243,7 @@
         <w:t xml:space="preserve"> with a name with the pattern</w:t>
       </w:r>
       <w:r>
-        <w:t xml:space="preserve"> “&lt;Maker&gt;_&lt;Device&gt;.</w:t>
-      </w:r>
-      <w:proofErr w:type="spellStart"/>
-      <w:r>
-        <w:t>json</w:t>
-      </w:r>
-      <w:proofErr w:type="spellEnd"/>
-      <w:r>
-        <w:t xml:space="preserve">” in the repo directory </w:t>
+        <w:t xml:space="preserve"> “&lt;Maker&gt;_&lt;Device&gt;.json” in the repo directory </w:t>
       </w:r>
       <w:r>
         <w:rPr>
@@ -296,16 +280,11 @@
       <w:r>
         <w:t>saved the file as “</w:t>
       </w:r>
-      <w:proofErr w:type="spellStart"/>
       <w:r>
         <w:t>Zenggee_LEDnetWF</w:t>
       </w:r>
       <w:r>
-        <w:t>.json</w:t>
-      </w:r>
-      <w:proofErr w:type="spellEnd"/>
-      <w:r>
-        <w:t>” and it looks like this:</w:t>
+        <w:t>.json” and it looks like this:</w:t>
       </w:r>
     </w:p>
     <w:p>
@@ -358,44 +337,24 @@
     </w:p>
     <w:p>
       <w:r>
+        <w:t>Now we’re going to start customizing the file</w:t>
+      </w:r>
+      <w:r>
+        <w:t xml:space="preserve">. The “type” of </w:t>
+      </w:r>
+      <w:r>
+        <w:t>device is a “NameDevice” in the NameDevice.cs file in the side folder “BluetoothProtocols\Names”</w:t>
+      </w:r>
+      <w:r>
+        <w:t xml:space="preserve">; that file has hints on what to add </w:t>
+      </w:r>
+      <w:r>
         <w:lastRenderedPageBreak/>
-        <w:t>Now we’re going to start customizing the file</w:t>
-      </w:r>
-      <w:r>
-        <w:t xml:space="preserve">. The “type” of </w:t>
-      </w:r>
-      <w:r>
-        <w:t>device is a “</w:t>
-      </w:r>
-      <w:proofErr w:type="spellStart"/>
-      <w:r>
-        <w:t>NameDevice</w:t>
-      </w:r>
-      <w:proofErr w:type="spellEnd"/>
-      <w:r>
-        <w:t xml:space="preserve">” in the </w:t>
-      </w:r>
-      <w:proofErr w:type="spellStart"/>
-      <w:r>
-        <w:t>NameDevice.cs</w:t>
-      </w:r>
-      <w:proofErr w:type="spellEnd"/>
-      <w:r>
-        <w:t xml:space="preserve"> file in the side folder “</w:t>
-      </w:r>
-      <w:proofErr w:type="spellStart"/>
-      <w:r>
-        <w:t>BluetoothProtocols</w:t>
-      </w:r>
-      <w:proofErr w:type="spellEnd"/>
-      <w:r>
-        <w:t>\Names”</w:t>
-      </w:r>
-      <w:r>
-        <w:t>; that file has hints on what to add here.</w:t>
-      </w:r>
-    </w:p>
-    <w:p>
+        <w:t>here.</w:t>
+      </w:r>
+      <w:r>
+        <w:t xml:space="preserve"> </w:t>
+      </w:r>
       <w:r>
         <w:rPr>
           <w:b/>
@@ -409,6 +368,11 @@
     </w:p>
     <w:p>
       <w:r>
+        <w:t>Now start updating the JSON to be more specific to the device.</w:t>
+      </w:r>
+    </w:p>
+    <w:p>
+      <w:r>
         <w:rPr>
           <w:b/>
           <w:bCs/>
@@ -420,7 +384,6 @@
       </w:r>
     </w:p>
     <w:p>
-      <w:proofErr w:type="spellStart"/>
       <w:r>
         <w:rPr>
           <w:b/>
@@ -428,7 +391,6 @@
         </w:rPr>
         <w:t>ClassName</w:t>
       </w:r>
-      <w:proofErr w:type="spellEnd"/>
       <w:r>
         <w:t xml:space="preserve"> </w:t>
       </w:r>
@@ -438,17 +400,14 @@
       <w:r>
         <w:t xml:space="preserve">is the name of the C# classes we will generate. The standard pattern is [maker]_[device] using a user-friendly name of both maker and device and where the result is a valid C# class name. I used </w:t>
       </w:r>
-      <w:proofErr w:type="spellStart"/>
       <w:r>
         <w:t>Zenggee_LedLight</w:t>
       </w:r>
-      <w:proofErr w:type="spellEnd"/>
       <w:r>
         <w:t>.</w:t>
       </w:r>
     </w:p>
     <w:p>
-      <w:proofErr w:type="spellStart"/>
       <w:r>
         <w:rPr>
           <w:b/>
@@ -456,7 +415,6 @@
         </w:rPr>
         <w:t>ClassModifiers</w:t>
       </w:r>
-      <w:proofErr w:type="spellEnd"/>
       <w:r>
         <w:t xml:space="preserve"> </w:t>
       </w:r>
@@ -470,15 +428,7 @@
         <w:t>A good example of this is t</w:t>
       </w:r>
       <w:r>
-        <w:t xml:space="preserve">he TI </w:t>
-      </w:r>
-      <w:proofErr w:type="spellStart"/>
-      <w:r>
-        <w:t>SensorTag</w:t>
-      </w:r>
-      <w:proofErr w:type="spellEnd"/>
-      <w:r>
-        <w:t xml:space="preserve"> 1350 (and others) do this if you want to see examples of this used well.</w:t>
+        <w:t>he TI SensorTag 1350 (and others) do this if you want to see examples of this used well.</w:t>
       </w:r>
       <w:r>
         <w:t xml:space="preserve"> In this case, I knew that I’d want to specialize the protocol class, so I set this to “partial”.</w:t>
@@ -506,7 +456,6 @@
       </w:r>
     </w:p>
     <w:p>
-      <w:proofErr w:type="spellStart"/>
       <w:r>
         <w:rPr>
           <w:b/>
@@ -514,7 +463,6 @@
         </w:rPr>
         <w:t>DefaultPin</w:t>
       </w:r>
-      <w:proofErr w:type="spellEnd"/>
       <w:r>
         <w:t xml:space="preserve"> </w:t>
       </w:r>
@@ -540,23 +488,7 @@
         <w:t xml:space="preserve">can be added but </w:t>
       </w:r>
       <w:r>
-        <w:t xml:space="preserve">is often not included (or blank). It’s a list of other devices that share the same protocol. For example, the </w:t>
-      </w:r>
-      <w:proofErr w:type="spellStart"/>
-      <w:r>
-        <w:t>Triones</w:t>
-      </w:r>
-      <w:proofErr w:type="spellEnd"/>
-      <w:r>
-        <w:t xml:space="preserve"> LED protocol is also used by lights with the name “</w:t>
-      </w:r>
-      <w:proofErr w:type="spellStart"/>
-      <w:r>
-        <w:t>LEDBlue</w:t>
-      </w:r>
-      <w:proofErr w:type="spellEnd"/>
-      <w:r>
-        <w:t>”.</w:t>
+        <w:t>is often not included (or blank). It’s a list of other devices that share the same protocol. For example, the Triones LED protocol is also used by lights with the name “LEDBlue”.</w:t>
       </w:r>
     </w:p>
     <w:p>
@@ -612,55 +544,17 @@
       <w:r>
         <w:t xml:space="preserve">available services and characteristics will be filled in for you. But often they don’t have useful names. Change the names into useful values. For the </w:t>
       </w:r>
-      <w:proofErr w:type="spellStart"/>
-      <w:r>
-        <w:t>MagicLight</w:t>
-      </w:r>
-      <w:proofErr w:type="spellEnd"/>
-      <w:r>
-        <w:t>, I set the control service to “</w:t>
-      </w:r>
-      <w:proofErr w:type="spellStart"/>
-      <w:r>
-        <w:t>LED_Control</w:t>
-      </w:r>
-      <w:proofErr w:type="spellEnd"/>
-      <w:r>
-        <w:t>” with two characteristics “</w:t>
-      </w:r>
-      <w:proofErr w:type="spellStart"/>
-      <w:r>
-        <w:t>LED_Response</w:t>
-      </w:r>
-      <w:proofErr w:type="spellEnd"/>
-      <w:r>
-        <w:t>” and “</w:t>
-      </w:r>
-      <w:proofErr w:type="spellStart"/>
-      <w:r>
-        <w:t>LED_Write</w:t>
-      </w:r>
-      <w:proofErr w:type="spellEnd"/>
-      <w:r>
-        <w:t>”.</w:t>
-      </w:r>
-    </w:p>
-    <w:p>
-      <w:proofErr w:type="gramStart"/>
+      <w:r>
+        <w:t>MagicLight, I set the control service to “LED_Control” with two characteristics “LED_Response” and “LED_Write”.</w:t>
+      </w:r>
+    </w:p>
+    <w:p>
       <w:r>
         <w:rPr>
           <w:b/>
           <w:bCs/>
         </w:rPr>
-        <w:t>Characteristics</w:t>
-      </w:r>
-      <w:proofErr w:type="gramEnd"/>
-      <w:r>
-        <w:rPr>
-          <w:b/>
-          <w:bCs/>
-        </w:rPr>
-        <w:t xml:space="preserve"> Types</w:t>
+        <w:t>Characteristics Types</w:t>
       </w:r>
       <w:r>
         <w:t xml:space="preserve">: this is a much longer discussion. See a full discussion at </w:t>
@@ -670,33 +564,11 @@
           <w:rPr>
             <w:rStyle w:val="Hyperlink"/>
           </w:rPr>
-          <w:t xml:space="preserve">Modern IOT number formats | </w:t>
-        </w:r>
-        <w:proofErr w:type="spellStart"/>
-        <w:r>
-          <w:rPr>
-            <w:rStyle w:val="Hyperlink"/>
-          </w:rPr>
-          <w:t>shipwrecksoftware</w:t>
-        </w:r>
-        <w:proofErr w:type="spellEnd"/>
-        <w:r>
-          <w:rPr>
-            <w:rStyle w:val="Hyperlink"/>
-          </w:rPr>
-          <w:t xml:space="preserve"> (wordpress.com)</w:t>
+          <w:t>Modern IOT number formats | shipwrecksoftware (wordpress.com)</w:t>
         </w:r>
       </w:hyperlink>
       <w:r>
-        <w:t xml:space="preserve">. The short, though is simple: each readable characteristic has a specific, known format. There’s no way to automatically detect that </w:t>
-      </w:r>
-      <w:proofErr w:type="gramStart"/>
-      <w:r>
-        <w:t>format ,</w:t>
-      </w:r>
-      <w:proofErr w:type="gramEnd"/>
-      <w:r>
-        <w:t xml:space="preserve"> and sometimes the formats are very complex.</w:t>
+        <w:t>. The short, though is simple: each readable characteristic has a specific, known format. There’s no way to automatically detect that format , and sometimes the formats are very complex.</w:t>
       </w:r>
     </w:p>
     <w:p>
@@ -738,28 +610,15 @@
     </w:p>
     <w:p>
       <w:r>
-        <w:t xml:space="preserve">(Note on automatically detecting the format: in theory a device can include hints about the data formats it uses. I’ve just never seen a device that </w:t>
-      </w:r>
-      <w:proofErr w:type="gramStart"/>
-      <w:r>
-        <w:t>actually used</w:t>
-      </w:r>
-      <w:proofErr w:type="gramEnd"/>
-      <w:r>
-        <w:t xml:space="preserve"> them).</w:t>
+        <w:t>(Note on automatically detecting the format: in theory a device can include hints about the data formats it uses. I’ve just never seen a device that actually used them).</w:t>
       </w:r>
     </w:p>
     <w:p>
       <w:r>
         <w:t xml:space="preserve">The </w:t>
       </w:r>
-      <w:proofErr w:type="spellStart"/>
-      <w:r>
-        <w:t>MagicLight</w:t>
-      </w:r>
-      <w:proofErr w:type="spellEnd"/>
-      <w:r>
-        <w:t xml:space="preserve"> company </w:t>
+      <w:r>
+        <w:t xml:space="preserve">MagicLight company </w:t>
       </w:r>
       <w:r>
         <w:t>use</w:t>
@@ -798,11 +657,7 @@
         <w:t xml:space="preserve">Make sure the JSON is in the correct </w:t>
       </w:r>
       <w:r>
-        <w:t>Assets\</w:t>
-      </w:r>
-      <w:proofErr w:type="spellStart"/>
-      <w:r>
-        <w:t>Cha</w:t>
+        <w:t>Assets\Cha</w:t>
       </w:r>
       <w:r>
         <w:t>ra</w:t>
@@ -810,7 +665,6 @@
       <w:r>
         <w:t>cteristicsData</w:t>
       </w:r>
-      <w:proofErr w:type="spellEnd"/>
       <w:r>
         <w:t xml:space="preserve"> folder.</w:t>
       </w:r>
@@ -830,15 +684,7 @@
     </w:p>
     <w:p>
       <w:r>
-        <w:t xml:space="preserve">Rebuild and run the app and examine the same device. Be sure to run the app in Release mode (CTRL-F5); the next step will be modifying the </w:t>
-      </w:r>
-      <w:proofErr w:type="gramStart"/>
-      <w:r>
-        <w:t>project</w:t>
-      </w:r>
-      <w:proofErr w:type="gramEnd"/>
-      <w:r>
-        <w:t xml:space="preserve"> and you can’t do that in Debug mode. The snippet of JSON at the bottom of the screen should reflect your changes:</w:t>
+        <w:t>Rebuild and run the app and examine the same device. Be sure to run the app in Release mode (CTRL-F5); the next step will be modifying the project and you can’t do that in Debug mode. The snippet of JSON at the bottom of the screen should reflect your changes:</w:t>
       </w:r>
     </w:p>
     <w:p>
@@ -898,13 +744,8 @@
       <w:r>
         <w:t xml:space="preserve"> This is done with the </w:t>
       </w:r>
-      <w:proofErr w:type="spellStart"/>
-      <w:r>
-        <w:t>BluetoothCodeGeneratordotNetCore</w:t>
-      </w:r>
-      <w:proofErr w:type="spellEnd"/>
-      <w:r>
-        <w:t xml:space="preserve"> program.</w:t>
+      <w:r>
+        <w:t>BluetoothCodeGeneratordotNetCore program.</w:t>
       </w:r>
     </w:p>
     <w:p>
@@ -914,21 +755,14 @@
     </w:p>
     <w:p>
       <w:r>
-        <w:t>.\BluetoothCodeGeneratordotNetCore.exe -</w:t>
-      </w:r>
-      <w:proofErr w:type="spellStart"/>
-      <w:r>
-        <w:t>inputJsonFile</w:t>
-      </w:r>
-      <w:proofErr w:type="spellEnd"/>
+        <w:t>.\BluetoothCodeGeneratordotNetCore.exe -inputJsonFile</w:t>
+      </w:r>
       <w:r>
         <w:t xml:space="preserve"> </w:t>
       </w:r>
-      <w:proofErr w:type="spellStart"/>
       <w:r>
         <w:t>Zenggee_LEDnetWF.json</w:t>
       </w:r>
-      <w:proofErr w:type="spellEnd"/>
     </w:p>
     <w:p>
       <w:r>
@@ -1007,11 +841,9 @@
             <w:tcW w:w="2425" w:type="dxa"/>
           </w:tcPr>
           <w:p>
-            <w:proofErr w:type="spellStart"/>
             <w:r>
               <w:t>BluetoothProtocols</w:t>
             </w:r>
-            <w:proofErr w:type="spellEnd"/>
           </w:p>
         </w:tc>
         <w:tc>
@@ -1019,22 +851,12 @@
             <w:tcW w:w="6925" w:type="dxa"/>
           </w:tcPr>
           <w:p>
-            <w:proofErr w:type="spellStart"/>
             <w:r>
-              <w:t>BluetoothDeviceController</w:t>
-            </w:r>
-            <w:proofErr w:type="spellEnd"/>
-            <w:r>
-              <w:t>\</w:t>
-            </w:r>
-            <w:proofErr w:type="spellStart"/>
-            <w:r>
-              <w:t>BluetoothProtocols</w:t>
+              <w:t>BluetoothDeviceController\BluetoothProtocols</w:t>
             </w:r>
             <w:r>
               <w:t>Device</w:t>
             </w:r>
-            <w:proofErr w:type="spellEnd"/>
           </w:p>
         </w:tc>
       </w:tr>
@@ -1066,11 +888,9 @@
             <w:tcW w:w="2425" w:type="dxa"/>
           </w:tcPr>
           <w:p>
-            <w:proofErr w:type="spellStart"/>
             <w:r>
               <w:t>SpecialtyPages</w:t>
             </w:r>
-            <w:proofErr w:type="spellEnd"/>
           </w:p>
         </w:tc>
         <w:tc>
@@ -1091,165 +911,15 @@
         <w:t>You will also need to a</w:t>
       </w:r>
       <w:r>
-        <w:t xml:space="preserve">dd the files into the </w:t>
-      </w:r>
-      <w:proofErr w:type="spellStart"/>
-      <w:r>
-        <w:t>BluetoothDeviceController</w:t>
-      </w:r>
-      <w:proofErr w:type="spellEnd"/>
-      <w:r>
-        <w:t xml:space="preserve"> project. </w:t>
-      </w:r>
-    </w:p>
-    <w:p/>
-    <w:p/>
-    <w:p>
-      <w:r>
-        <w:t>These instructions have changed; it used to be that the main app could generate the files. Now, the file</w:t>
-      </w:r>
-      <w:r>
-        <w:t xml:space="preserve">s are created by the </w:t>
-      </w:r>
-    </w:p>
-    <w:p>
-      <w:pPr>
-        <w:rPr>
-          <w:strike/>
-        </w:rPr>
-      </w:pPr>
-      <w:r>
-        <w:rPr>
-          <w:strike/>
-        </w:rPr>
-        <w:t xml:space="preserve">In Bluetooth Protocols project, in the Bluetooth Protocol directory, make a new class file. Right-click the </w:t>
-      </w:r>
-      <w:r>
-        <w:rPr>
-          <w:strike/>
-        </w:rPr>
-        <w:t xml:space="preserve">Bluetooth Protocols </w:t>
-      </w:r>
-      <w:r>
-        <w:rPr>
-          <w:strike/>
-        </w:rPr>
-        <w:t xml:space="preserve">directory </w:t>
-      </w:r>
-      <w:r>
-        <w:rPr>
-          <w:strike/>
-        </w:rPr>
-        <w:t xml:space="preserve">and Add / Class with a class name that matches the </w:t>
-      </w:r>
-      <w:proofErr w:type="spellStart"/>
-      <w:r>
-        <w:rPr>
-          <w:strike/>
-        </w:rPr>
-        <w:t>ClassName</w:t>
-      </w:r>
-      <w:proofErr w:type="spellEnd"/>
-      <w:r>
-        <w:rPr>
-          <w:strike/>
-        </w:rPr>
-        <w:t xml:space="preserve"> that’s in the app (e.g., </w:t>
-      </w:r>
-      <w:proofErr w:type="spellStart"/>
-      <w:r>
-        <w:rPr>
-          <w:strike/>
-        </w:rPr>
-        <w:t>Particula_GoDice.cs</w:t>
-      </w:r>
-      <w:proofErr w:type="spellEnd"/>
-      <w:r>
-        <w:rPr>
-          <w:strike/>
-        </w:rPr>
-        <w:t>)</w:t>
-      </w:r>
-    </w:p>
-    <w:p>
-      <w:pPr>
-        <w:rPr>
-          <w:strike/>
-        </w:rPr>
-      </w:pPr>
-      <w:r>
-        <w:rPr>
-          <w:strike/>
-        </w:rPr>
-        <w:t>In the app, click Copy Language and pick “C# Protocol”. This will copy code into the clipboard. Go back to Visual Studio, and replace the entire class file you made in the previous step with the contents of the clipboard (^A to select all and ^V to paste)</w:t>
-      </w:r>
-    </w:p>
-    <w:p>
-      <w:pPr>
-        <w:rPr>
-          <w:strike/>
-        </w:rPr>
-      </w:pPr>
-      <w:r>
-        <w:rPr>
-          <w:strike/>
-        </w:rPr>
-        <w:t xml:space="preserve">Do the same thing for the specialty XAML and CS files. In the </w:t>
-      </w:r>
-      <w:proofErr w:type="spellStart"/>
-      <w:r>
-        <w:rPr>
-          <w:strike/>
-        </w:rPr>
-        <w:t>BluetoothDeviceController</w:t>
-      </w:r>
-      <w:proofErr w:type="spellEnd"/>
-      <w:r>
-        <w:rPr>
-          <w:strike/>
-        </w:rPr>
-        <w:t xml:space="preserve"> project in the </w:t>
-      </w:r>
-      <w:proofErr w:type="spellStart"/>
-      <w:r>
-        <w:rPr>
-          <w:strike/>
-        </w:rPr>
-        <w:t>SpecialtyPages</w:t>
-      </w:r>
-      <w:proofErr w:type="spellEnd"/>
-      <w:r>
-        <w:rPr>
-          <w:strike/>
-        </w:rPr>
-        <w:t xml:space="preserve"> project, right-click and Add New Item and from the template pick User Control. Use the same pattern for the name, but add “Page” (e.g., </w:t>
-      </w:r>
-      <w:proofErr w:type="spellStart"/>
-      <w:r>
-        <w:rPr>
-          <w:strike/>
-        </w:rPr>
-        <w:t>Particula_GoDicePage.xaml</w:t>
-      </w:r>
-      <w:proofErr w:type="spellEnd"/>
-      <w:r>
-        <w:rPr>
-          <w:strike/>
-        </w:rPr>
-        <w:t>). This makes both the XAML and C# files. Then replace the contents of those files with the generated code from the app via the Copy Language and Specialty Page XAML and Specialty Page C#.</w:t>
-      </w:r>
-    </w:p>
-    <w:p>
-      <w:r>
-        <w:t xml:space="preserve">Recompile the app. It should compile fine, although Visual Studio now complains (for no good reason) that the </w:t>
-      </w:r>
-      <w:proofErr w:type="spellStart"/>
-      <w:r>
-        <w:t>AppxBundlePlatform</w:t>
-      </w:r>
-      <w:proofErr w:type="spellEnd"/>
-      <w:r>
-        <w:t xml:space="preserve"> isn’t set. Any errors are likely caused by the JSON file being incorrect.</w:t>
+        <w:t xml:space="preserve">dd the files into the BluetoothDeviceController project. </w:t>
+      </w:r>
+      <w:r>
+        <w:t xml:space="preserve"> There’s a simple Copy_Output_Files.bat which will copy them for you.</w:t>
+      </w:r>
+    </w:p>
+    <w:p>
+      <w:r>
+        <w:t>Recompile the app. It should compile fine, although Visual Studio now complains (for no good reason) that the AppxBundlePlatform isn’t set. Any errors are likely caused by the JSON file being incorrect.</w:t>
       </w:r>
     </w:p>
     <w:p>
@@ -1257,37 +927,13 @@
         <w:t xml:space="preserve">Now </w:t>
       </w:r>
       <w:r>
-        <w:t xml:space="preserve">you </w:t>
-      </w:r>
-      <w:proofErr w:type="gramStart"/>
-      <w:r>
-        <w:t>have to</w:t>
-      </w:r>
-      <w:proofErr w:type="gramEnd"/>
-      <w:r>
-        <w:t xml:space="preserve"> tell the app to use your new code. In the </w:t>
-      </w:r>
-      <w:proofErr w:type="spellStart"/>
-      <w:r>
-        <w:t>MainPage.cs</w:t>
-      </w:r>
-      <w:proofErr w:type="spellEnd"/>
-      <w:r>
-        <w:t xml:space="preserve"> file, find the </w:t>
+        <w:t xml:space="preserve">you have to tell the app to use your new code. In the MainPage.cs file, find the </w:t>
       </w:r>
       <w:r>
         <w:t>List&lt;Specialization&gt; Specializations</w:t>
       </w:r>
       <w:r>
-        <w:t xml:space="preserve"> line. This is a list of all </w:t>
-      </w:r>
-      <w:proofErr w:type="spellStart"/>
-      <w:r>
-        <w:t>speciality</w:t>
-      </w:r>
-      <w:proofErr w:type="spellEnd"/>
-      <w:r>
-        <w:t xml:space="preserve"> devices that are known. Dice quality as a “fun” specialization, so I added it as a “fun” specialization. Keep the list in roughly alphabetical order.</w:t>
+        <w:t xml:space="preserve"> line. This is a list of all speciality devices that are known. Dice quality as a “fun” specialization, so I added it as a “fun” specialization. Keep the list in roughly alphabetical order.</w:t>
       </w:r>
     </w:p>
     <w:p>
@@ -1357,6 +1003,7 @@
         <w:rPr>
           <w:noProof/>
         </w:rPr>
+        <w:lastRenderedPageBreak/>
         <w:drawing>
           <wp:inline distT="0" distB="0" distL="0" distR="0" wp14:anchorId="77D7D265" wp14:editId="078D3F78">
             <wp:extent cx="5943600" cy="3684270"/>
@@ -1417,20 +1064,10 @@
         </w:numPr>
       </w:pPr>
       <w:r>
-        <w:t>Add a “</w:t>
-      </w:r>
-      <w:proofErr w:type="spellStart"/>
-      <w:r>
-        <w:t>Suppress</w:t>
-      </w:r>
-      <w:proofErr w:type="gramStart"/>
-      <w:r>
-        <w:t>”:true</w:t>
-      </w:r>
-      <w:proofErr w:type="spellEnd"/>
-      <w:proofErr w:type="gramEnd"/>
-      <w:r>
-        <w:t xml:space="preserve"> for services that the user doesn’t need to see. This includes the Common Configuration and the Generic Service.</w:t>
+        <w:t>Add a “Suppress”:true for services that the user doesn’t need to see. This includes the Common Configuration and the Generic Service</w:t>
+      </w:r>
+      <w:r>
+        <w:t xml:space="preserve"> (or you can just delete them)</w:t>
       </w:r>
     </w:p>
     <w:p>
@@ -1442,15 +1079,7 @@
         </w:numPr>
       </w:pPr>
       <w:r>
-        <w:t>Add a “Description”</w:t>
-      </w:r>
-      <w:proofErr w:type="gramStart"/>
-      <w:r>
-        <w:t>:”…</w:t>
-      </w:r>
-      <w:proofErr w:type="gramEnd"/>
-      <w:r>
-        <w:t>” for the d</w:t>
+        <w:t>Add a “Description”:”…” for the d</w:t>
       </w:r>
       <w:r>
         <w:t>ice transmit service</w:t>
@@ -1469,27 +1098,26 @@
       </w:r>
     </w:p>
     <w:p>
-      <w:r>
-        <w:t xml:space="preserve">The </w:t>
-      </w:r>
-      <w:proofErr w:type="gramStart"/>
-      <w:r>
-        <w:t>final results</w:t>
-      </w:r>
-      <w:proofErr w:type="gramEnd"/>
-      <w:r>
-        <w:t xml:space="preserve"> are below. </w:t>
-      </w:r>
-      <w:r>
-        <w:t xml:space="preserve">The Transmit section is now </w:t>
-      </w:r>
-      <w:proofErr w:type="gramStart"/>
-      <w:r>
-        <w:t>first, and</w:t>
-      </w:r>
-      <w:proofErr w:type="gramEnd"/>
-      <w:r>
-        <w:t xml:space="preserve"> starts off expanded (because the Priority &gt;= 10). When the Notify button is pressed, the notify event will be enabled and you’ll start to see data come in for the dice.</w:t>
+      <w:pPr>
+        <w:pStyle w:val="ListParagraph"/>
+        <w:numPr>
+          <w:ilvl w:val="0"/>
+          <w:numId w:val="1"/>
+        </w:numPr>
+      </w:pPr>
+      <w:r>
+        <w:t>Set the priority of the services. Larger priorities are more important, and priorities &gt;= 10 will start off expanded.</w:t>
+      </w:r>
+      <w:r>
+        <w:t xml:space="preserve"> Services will be listed in priority order.</w:t>
+      </w:r>
+    </w:p>
+    <w:p>
+      <w:r>
+        <w:t xml:space="preserve">The final results are below. </w:t>
+      </w:r>
+      <w:r>
+        <w:t>The Transmit section is now first, and starts off expanded (because the Priority &gt;= 10). When the Notify button is pressed, the notify event will be enabled and you’ll start to see data come in for the dice.</w:t>
       </w:r>
     </w:p>
     <w:p>
@@ -1497,15 +1125,7 @@
         <w:pStyle w:val="Heading2"/>
       </w:pPr>
       <w:r>
-        <w:t xml:space="preserve">50 Proper </w:t>
-      </w:r>
-      <w:proofErr w:type="gramStart"/>
-      <w:r>
-        <w:t>functionality</w:t>
-      </w:r>
-      <w:proofErr w:type="gramEnd"/>
-      <w:r>
-        <w:t>: Customizing the Protocol file</w:t>
+        <w:t>50 Proper functionality: Customizing the Protocol file</w:t>
       </w:r>
     </w:p>
     <w:p>
@@ -1513,27 +1133,19 @@
         <w:t xml:space="preserve">Add a _Custom protocol C# file to add additional features to the device protocols. </w:t>
       </w:r>
       <w:r>
-        <w:t xml:space="preserve">The Protocol C# file provides a clean interface into the messy requirements of handling Bluetooth. It can only support features that the JSON includes. By making the class a partial class (as was done here), the </w:t>
-      </w:r>
-      <w:proofErr w:type="gramStart"/>
+        <w:t>The Protocol C# file provides a clean interface into the messy requirements of handling Bluetooth. It can only support features that the JSON includes. By making the class a partial class (as was done here), the automatically-generated C# protocol file can be left unchanged (and potentially regenerated as better templates are developed); all of the customization is done in a separate C# file</w:t>
+      </w:r>
+      <w:r>
+        <w:t xml:space="preserve">. </w:t>
+      </w:r>
+    </w:p>
+    <w:p/>
+    <w:p>
+      <w:pPr>
+        <w:pStyle w:val="Heading2"/>
+      </w:pPr>
       <w:r>
         <w:lastRenderedPageBreak/>
-        <w:t>automatically-generated</w:t>
-      </w:r>
-      <w:proofErr w:type="gramEnd"/>
-      <w:r>
-        <w:t xml:space="preserve"> C# protocol file can be left unchanged (and potentially regenerated as better templates are developed); all of the customization is done in a separate C# file</w:t>
-      </w:r>
-      <w:r>
-        <w:t xml:space="preserve">. </w:t>
-      </w:r>
-    </w:p>
-    <w:p/>
-    <w:p>
-      <w:pPr>
-        <w:pStyle w:val="Heading2"/>
-      </w:pPr>
-      <w:r>
         <w:t>60 Add to the XAML</w:t>
       </w:r>
       <w:r>
@@ -1542,39 +1154,15 @@
     </w:p>
     <w:p>
       <w:r>
-        <w:t xml:space="preserve">Update the XAML file to make it exactly how the device should work, including getting data that will be needed. When you do this, be sure to move the XAML and the backing CS file to the </w:t>
-      </w:r>
-      <w:proofErr w:type="spellStart"/>
-      <w:r>
-        <w:t>SpecialtyPagesCustom</w:t>
-      </w:r>
-      <w:proofErr w:type="spellEnd"/>
-      <w:r>
-        <w:t xml:space="preserve"> directory. </w:t>
-      </w:r>
-    </w:p>
-    <w:p>
-      <w:r>
-        <w:t xml:space="preserve">The </w:t>
-      </w:r>
-      <w:proofErr w:type="spellStart"/>
-      <w:r>
-        <w:t>SpecialtyPages</w:t>
-      </w:r>
-      <w:proofErr w:type="spellEnd"/>
-      <w:r>
-        <w:t xml:space="preserve"> and the Protocols directories are designed so that the files can be </w:t>
-      </w:r>
-      <w:r>
-        <w:t>quasi-automatically replaced based on the JSON protocol files in the Assets\</w:t>
-      </w:r>
-      <w:proofErr w:type="spellStart"/>
-      <w:r>
-        <w:t>CharacteristicsData</w:t>
-      </w:r>
-      <w:proofErr w:type="spellEnd"/>
-      <w:r>
-        <w:t xml:space="preserve"> directory.</w:t>
+        <w:t xml:space="preserve">Update the XAML file to make it exactly how the device should work, including getting data that will be needed. When you do this, be sure to move the XAML and the backing CS file to the SpecialtyPagesCustom directory. </w:t>
+      </w:r>
+    </w:p>
+    <w:p>
+      <w:r>
+        <w:t xml:space="preserve">The SpecialtyPages and the Protocols directories are designed so that the files can be </w:t>
+      </w:r>
+      <w:r>
+        <w:t>quasi-automatically replaced based on the JSON protocol files in the Assets\CharacteristicsData directory.</w:t>
       </w:r>
     </w:p>
     <w:p/>
@@ -1627,48 +1215,24 @@
         <w:pStyle w:val="Heading2"/>
       </w:pPr>
       <w:r>
-        <w:t>70 Add images to Assets\</w:t>
-      </w:r>
-      <w:proofErr w:type="spellStart"/>
-      <w:r>
-        <w:t>DevicePictures</w:t>
-      </w:r>
-      <w:proofErr w:type="spellEnd"/>
-      <w:r>
-        <w:t xml:space="preserve"> and Assets\</w:t>
-      </w:r>
-      <w:proofErr w:type="spellStart"/>
-      <w:r>
-        <w:t>ScreenShots</w:t>
-      </w:r>
-      <w:proofErr w:type="spellEnd"/>
-    </w:p>
-    <w:p>
-      <w:r>
-        <w:t>You’ll need some images of the device with the correct name (it’s how they are found). In the Assets\</w:t>
-      </w:r>
-      <w:proofErr w:type="spellStart"/>
-      <w:r>
-        <w:t>DevicePictures</w:t>
-      </w:r>
-      <w:proofErr w:type="spellEnd"/>
-      <w:r>
-        <w:t xml:space="preserve"> directory add two images with the name &lt;Manufacturer&gt;_&lt;Device&gt;-175.png and &lt;Manufacturer&gt;_&lt;Device&gt;-350.png. The -175 must be 175x175 pixels and the -350 is 350x350 pixels.</w:t>
-      </w:r>
-    </w:p>
-    <w:p>
-      <w:r>
-        <w:t>You will also need screenshots (most likely) for your help file (which is discussed below). Because every device is different, there isn’t a fixed set of screenshots you need to make. They should all be named &lt;Manufacturer&gt;_&lt;Device&gt;_&lt;More-info&gt;.</w:t>
-      </w:r>
-      <w:proofErr w:type="spellStart"/>
-      <w:r>
-        <w:t>png</w:t>
-      </w:r>
-      <w:proofErr w:type="spellEnd"/>
-    </w:p>
-    <w:p>
-      <w:r>
-        <w:lastRenderedPageBreak/>
+        <w:t>70 Add images to Assets\DevicePictures</w:t>
+      </w:r>
+      <w:r>
+        <w:t xml:space="preserve"> and Assets\ScreenShots</w:t>
+      </w:r>
+    </w:p>
+    <w:p>
+      <w:r>
+        <w:t>You’ll need some images of the device with the correct name (it’s how they are found). In the Assets\DevicePictures directory add two images with the name &lt;Manufacturer&gt;_&lt;Device&gt;-175.png and &lt;Manufacturer&gt;_&lt;Device&gt;-350.png. The -175 must be 175x175 pixels and the -350 is 350x350 pixels.</w:t>
+      </w:r>
+    </w:p>
+    <w:p>
+      <w:r>
+        <w:t>You will also need screenshots (most likely) for your help file (which is discussed below). Because every device is different, there isn’t a fixed set of screenshots you need to make. They should all be named &lt;Manufacturer&gt;_&lt;Device&gt;_&lt;More-info&gt;.png</w:t>
+      </w:r>
+    </w:p>
+    <w:p>
+      <w:r>
         <w:t>The images must be correctly added to Visual Studio</w:t>
       </w:r>
     </w:p>
@@ -1705,6 +1269,7 @@
         </w:numPr>
       </w:pPr>
       <w:r>
+        <w:lastRenderedPageBreak/>
         <w:t>Make sure each image is set to “Copy when newer”</w:t>
       </w:r>
     </w:p>
@@ -1713,15 +1278,7 @@
         <w:pStyle w:val="Heading2"/>
       </w:pPr>
       <w:r>
-        <w:t>80 Create Assets\</w:t>
-      </w:r>
-      <w:proofErr w:type="spellStart"/>
-      <w:r>
-        <w:t>HelpFiles</w:t>
-      </w:r>
-      <w:proofErr w:type="spellEnd"/>
-      <w:r>
-        <w:t>\Device_&lt;Manufacturer&gt;_&lt;Device&gt;.md and link it in</w:t>
+        <w:t>80 Create Assets\HelpFiles\Device_&lt;Manufacturer&gt;_&lt;Device&gt;.md and link it in</w:t>
       </w:r>
     </w:p>
     <w:p/>
@@ -1732,15 +1289,7 @@
     </w:p>
     <w:p>
       <w:r>
-        <w:t xml:space="preserve">Link to the markdown file from both the Welcome.md file (which will include a picture) and the Help.md file (which doesn’t). </w:t>
-      </w:r>
-      <w:proofErr w:type="gramStart"/>
-      <w:r>
-        <w:t>Both of these</w:t>
-      </w:r>
-      <w:proofErr w:type="gramEnd"/>
-      <w:r>
-        <w:t xml:space="preserve"> add in devices by category; be sure to pick a good category.</w:t>
+        <w:t>Link to the markdown file from both the Welcome.md file (which will include a picture) and the Help.md file (which doesn’t). Both of these add in devices by category; be sure to pick a good category.</w:t>
       </w:r>
     </w:p>
     <w:sectPr>

</xml_diff>

<commit_message>
Simple lamp control works! Woot!
</commit_message>
<xml_diff>
--- a/Adding-BT-devices-V3-Zenggee-LEDnetWF.docx
+++ b/Adding-BT-devices-V3-Zenggee-LEDnetWF.docx
@@ -211,10 +211,28 @@
         <w:t xml:space="preserve">You need to know the company that makes the device and the name of the device. These will be used to make names for the files and classes we’re going to create. </w:t>
       </w:r>
       <w:r>
-        <w:t>In this case, we’re going to name this after the Zenggee company because AFAICT this is the company whose protocol the Magic Light uses.</w:t>
-      </w:r>
-    </w:p>
-    <w:p>
+        <w:t xml:space="preserve">In this case, we’re going to name this after the </w:t>
+      </w:r>
+      <w:proofErr w:type="spellStart"/>
+      <w:r>
+        <w:t>Zenggee</w:t>
+      </w:r>
+      <w:proofErr w:type="spellEnd"/>
+      <w:r>
+        <w:t xml:space="preserve"> company because AFAICT this is the company whose protocol the Magic Light uses.</w:t>
+      </w:r>
+    </w:p>
+    <w:p>
+      <w:r>
+        <w:rPr>
+          <w:b/>
+          <w:bCs/>
+        </w:rPr>
+        <w:t>Copy the JSON description</w:t>
+      </w:r>
+      <w:r>
+        <w:t xml:space="preserve">. </w:t>
+      </w:r>
       <w:r>
         <w:t>Click on “Copy Language” and select “JSON”. This will copy a JSON description of the device onto the clipboard.</w:t>
       </w:r>
@@ -236,14 +254,71 @@
       <w:r>
         <w:t xml:space="preserve">) and paste the JSON in. </w:t>
       </w:r>
-      <w:r>
-        <w:t>Save the file</w:t>
+    </w:p>
+    <w:p>
+      <w:r>
+        <w:rPr>
+          <w:b/>
+          <w:bCs/>
+        </w:rPr>
+        <w:t xml:space="preserve">Save the </w:t>
+      </w:r>
+      <w:r>
+        <w:rPr>
+          <w:b/>
+          <w:bCs/>
+        </w:rPr>
+        <w:t>JSON file</w:t>
+      </w:r>
+      <w:r>
+        <w:t xml:space="preserve">. Save the </w:t>
+      </w:r>
+      <w:r>
+        <w:t>file</w:t>
       </w:r>
       <w:r>
         <w:t xml:space="preserve"> with a name with the pattern</w:t>
       </w:r>
       <w:r>
-        <w:t xml:space="preserve"> “&lt;Maker&gt;_&lt;Device&gt;.json” in the repo directory </w:t>
+        <w:t xml:space="preserve"> “&lt;Maker&gt;_&lt;Device&gt;.</w:t>
+      </w:r>
+      <w:proofErr w:type="spellStart"/>
+      <w:r>
+        <w:t>json</w:t>
+      </w:r>
+      <w:proofErr w:type="spellEnd"/>
+      <w:r>
+        <w:t>” in the repo directory</w:t>
+      </w:r>
+      <w:r>
+        <w:t>. Sometimes more generic descriptions get a name with the pattern “&lt;</w:t>
+      </w:r>
+      <w:proofErr w:type="spellStart"/>
+      <w:r>
+        <w:t>ProtocolName</w:t>
+      </w:r>
+      <w:proofErr w:type="spellEnd"/>
+      <w:r>
+        <w:t>&gt;_&lt;Type&gt;.</w:t>
+      </w:r>
+      <w:proofErr w:type="spellStart"/>
+      <w:r>
+        <w:t>json</w:t>
+      </w:r>
+      <w:proofErr w:type="spellEnd"/>
+      <w:r>
+        <w:t xml:space="preserve">” (like </w:t>
+      </w:r>
+      <w:proofErr w:type="spellStart"/>
+      <w:r>
+        <w:t>Elk_LedLight.json</w:t>
+      </w:r>
+      <w:proofErr w:type="spellEnd"/>
+      <w:r>
+        <w:t xml:space="preserve">). Save it to  </w:t>
+      </w:r>
+      <w:r>
+        <w:t xml:space="preserve"> </w:t>
       </w:r>
       <w:r>
         <w:rPr>
@@ -280,11 +355,16 @@
       <w:r>
         <w:t>saved the file as “</w:t>
       </w:r>
+      <w:proofErr w:type="spellStart"/>
       <w:r>
         <w:t>Zenggee_LEDnetWF</w:t>
       </w:r>
       <w:r>
-        <w:t>.json” and it looks like this:</w:t>
+        <w:t>.json</w:t>
+      </w:r>
+      <w:proofErr w:type="spellEnd"/>
+      <w:r>
+        <w:t>” and it looks like this:</w:t>
       </w:r>
     </w:p>
     <w:p>
@@ -292,6 +372,7 @@
         <w:rPr>
           <w:noProof/>
         </w:rPr>
+        <w:lastRenderedPageBreak/>
         <w:drawing>
           <wp:inline distT="0" distB="0" distL="0" distR="0" wp14:anchorId="78F1858B" wp14:editId="52352841">
             <wp:extent cx="5486067" cy="4719955"/>
@@ -343,14 +424,34 @@
         <w:t xml:space="preserve">. The “type” of </w:t>
       </w:r>
       <w:r>
-        <w:t>device is a “NameDevice” in the NameDevice.cs file in the side folder “BluetoothProtocols\Names”</w:t>
-      </w:r>
-      <w:r>
-        <w:t xml:space="preserve">; that file has hints on what to add </w:t>
-      </w:r>
-      <w:r>
-        <w:lastRenderedPageBreak/>
-        <w:t>here.</w:t>
+        <w:t>device is a “</w:t>
+      </w:r>
+      <w:proofErr w:type="spellStart"/>
+      <w:r>
+        <w:t>NameDevice</w:t>
+      </w:r>
+      <w:proofErr w:type="spellEnd"/>
+      <w:r>
+        <w:t xml:space="preserve">” in the </w:t>
+      </w:r>
+      <w:proofErr w:type="spellStart"/>
+      <w:r>
+        <w:t>NameDevice.cs</w:t>
+      </w:r>
+      <w:proofErr w:type="spellEnd"/>
+      <w:r>
+        <w:t xml:space="preserve"> file in the side folder “</w:t>
+      </w:r>
+      <w:proofErr w:type="spellStart"/>
+      <w:r>
+        <w:t>BluetoothProtocols</w:t>
+      </w:r>
+      <w:proofErr w:type="spellEnd"/>
+      <w:r>
+        <w:t>\Names”</w:t>
+      </w:r>
+      <w:r>
+        <w:t>; that file has hints on what to add here.</w:t>
       </w:r>
       <w:r>
         <w:t xml:space="preserve"> </w:t>
@@ -384,6 +485,7 @@
       </w:r>
     </w:p>
     <w:p>
+      <w:proofErr w:type="spellStart"/>
       <w:r>
         <w:rPr>
           <w:b/>
@@ -391,6 +493,7 @@
         </w:rPr>
         <w:t>ClassName</w:t>
       </w:r>
+      <w:proofErr w:type="spellEnd"/>
       <w:r>
         <w:t xml:space="preserve"> </w:t>
       </w:r>
@@ -400,14 +503,17 @@
       <w:r>
         <w:t xml:space="preserve">is the name of the C# classes we will generate. The standard pattern is [maker]_[device] using a user-friendly name of both maker and device and where the result is a valid C# class name. I used </w:t>
       </w:r>
+      <w:proofErr w:type="spellStart"/>
       <w:r>
         <w:t>Zenggee_LedLight</w:t>
       </w:r>
+      <w:proofErr w:type="spellEnd"/>
       <w:r>
         <w:t>.</w:t>
       </w:r>
     </w:p>
     <w:p>
+      <w:proofErr w:type="spellStart"/>
       <w:r>
         <w:rPr>
           <w:b/>
@@ -415,6 +521,7 @@
         </w:rPr>
         <w:t>ClassModifiers</w:t>
       </w:r>
+      <w:proofErr w:type="spellEnd"/>
       <w:r>
         <w:t xml:space="preserve"> </w:t>
       </w:r>
@@ -428,7 +535,15 @@
         <w:t>A good example of this is t</w:t>
       </w:r>
       <w:r>
-        <w:t>he TI SensorTag 1350 (and others) do this if you want to see examples of this used well.</w:t>
+        <w:t xml:space="preserve">he TI </w:t>
+      </w:r>
+      <w:proofErr w:type="spellStart"/>
+      <w:r>
+        <w:t>SensorTag</w:t>
+      </w:r>
+      <w:proofErr w:type="spellEnd"/>
+      <w:r>
+        <w:t xml:space="preserve"> 1350 (and others) do this if you want to see examples of this used well.</w:t>
       </w:r>
       <w:r>
         <w:t xml:space="preserve"> In this case, I knew that I’d want to specialize the protocol class, so I set this to “partial”.</w:t>
@@ -440,6 +555,7 @@
           <w:b/>
           <w:bCs/>
         </w:rPr>
+        <w:lastRenderedPageBreak/>
         <w:t>Description</w:t>
       </w:r>
       <w:r>
@@ -456,6 +572,7 @@
       </w:r>
     </w:p>
     <w:p>
+      <w:proofErr w:type="spellStart"/>
       <w:r>
         <w:rPr>
           <w:b/>
@@ -463,6 +580,7 @@
         </w:rPr>
         <w:t>DefaultPin</w:t>
       </w:r>
+      <w:proofErr w:type="spellEnd"/>
       <w:r>
         <w:t xml:space="preserve"> </w:t>
       </w:r>
@@ -488,7 +606,48 @@
         <w:t xml:space="preserve">can be added but </w:t>
       </w:r>
       <w:r>
-        <w:t>is often not included (or blank). It’s a list of other devices that share the same protocol. For example, the Triones LED protocol is also used by lights with the name “LEDBlue”.</w:t>
+        <w:t xml:space="preserve">is often not included (or blank). It’s a list of other devices that share the same protocol. For example, the </w:t>
+      </w:r>
+      <w:proofErr w:type="spellStart"/>
+      <w:r>
+        <w:t>Triones</w:t>
+      </w:r>
+      <w:proofErr w:type="spellEnd"/>
+      <w:r>
+        <w:t xml:space="preserve"> LED protocol is also used by lights with the name “</w:t>
+      </w:r>
+      <w:proofErr w:type="spellStart"/>
+      <w:r>
+        <w:t>LEDBlue</w:t>
+      </w:r>
+      <w:proofErr w:type="spellEnd"/>
+      <w:r>
+        <w:t>”.</w:t>
+      </w:r>
+      <w:r>
+        <w:t xml:space="preserve"> For the Magic Light bulbs, the </w:t>
+      </w:r>
+      <w:proofErr w:type="gramStart"/>
+      <w:r>
+        <w:t>7 Watt</w:t>
+      </w:r>
+      <w:proofErr w:type="gramEnd"/>
+      <w:r>
+        <w:t xml:space="preserve"> bulb says it’s “</w:t>
+      </w:r>
+      <w:r>
+        <w:t>IOTWF8FF</w:t>
+      </w:r>
+      <w:r>
+        <w:t>” but the 9 Watt bulb says it’s “</w:t>
+      </w:r>
+      <w:proofErr w:type="spellStart"/>
+      <w:r>
+        <w:t>LEDnetWF</w:t>
+      </w:r>
+      <w:proofErr w:type="spellEnd"/>
+      <w:r>
+        <w:t>”.</w:t>
       </w:r>
     </w:p>
     <w:p>
@@ -544,17 +703,55 @@
       <w:r>
         <w:t xml:space="preserve">available services and characteristics will be filled in for you. But often they don’t have useful names. Change the names into useful values. For the </w:t>
       </w:r>
-      <w:r>
-        <w:t>MagicLight, I set the control service to “LED_Control” with two characteristics “LED_Response” and “LED_Write”.</w:t>
-      </w:r>
-    </w:p>
-    <w:p>
+      <w:proofErr w:type="spellStart"/>
+      <w:r>
+        <w:t>MagicLight</w:t>
+      </w:r>
+      <w:proofErr w:type="spellEnd"/>
+      <w:r>
+        <w:t>, I set the control service to “</w:t>
+      </w:r>
+      <w:proofErr w:type="spellStart"/>
+      <w:r>
+        <w:t>LED_Control</w:t>
+      </w:r>
+      <w:proofErr w:type="spellEnd"/>
+      <w:r>
+        <w:t>” with two characteristics “</w:t>
+      </w:r>
+      <w:proofErr w:type="spellStart"/>
+      <w:r>
+        <w:t>LED_Response</w:t>
+      </w:r>
+      <w:proofErr w:type="spellEnd"/>
+      <w:r>
+        <w:t>” and “</w:t>
+      </w:r>
+      <w:proofErr w:type="spellStart"/>
+      <w:r>
+        <w:t>LED_Write</w:t>
+      </w:r>
+      <w:proofErr w:type="spellEnd"/>
+      <w:r>
+        <w:t>”.</w:t>
+      </w:r>
+    </w:p>
+    <w:p>
+      <w:proofErr w:type="gramStart"/>
       <w:r>
         <w:rPr>
           <w:b/>
           <w:bCs/>
         </w:rPr>
-        <w:t>Characteristics Types</w:t>
+        <w:t>Characteristics</w:t>
+      </w:r>
+      <w:proofErr w:type="gramEnd"/>
+      <w:r>
+        <w:rPr>
+          <w:b/>
+          <w:bCs/>
+        </w:rPr>
+        <w:t xml:space="preserve"> Types</w:t>
       </w:r>
       <w:r>
         <w:t xml:space="preserve">: this is a much longer discussion. See a full discussion at </w:t>
@@ -564,11 +761,33 @@
           <w:rPr>
             <w:rStyle w:val="Hyperlink"/>
           </w:rPr>
-          <w:t>Modern IOT number formats | shipwrecksoftware (wordpress.com)</w:t>
+          <w:t xml:space="preserve">Modern IOT number formats | </w:t>
+        </w:r>
+        <w:proofErr w:type="spellStart"/>
+        <w:r>
+          <w:rPr>
+            <w:rStyle w:val="Hyperlink"/>
+          </w:rPr>
+          <w:t>shipwrecksoftware</w:t>
+        </w:r>
+        <w:proofErr w:type="spellEnd"/>
+        <w:r>
+          <w:rPr>
+            <w:rStyle w:val="Hyperlink"/>
+          </w:rPr>
+          <w:t xml:space="preserve"> (wordpress.com)</w:t>
         </w:r>
       </w:hyperlink>
       <w:r>
-        <w:t>. The short, though is simple: each readable characteristic has a specific, known format. There’s no way to automatically detect that format , and sometimes the formats are very complex.</w:t>
+        <w:t xml:space="preserve">. The short, though is simple: each readable characteristic has a specific, known format. There’s no way to automatically detect that </w:t>
+      </w:r>
+      <w:proofErr w:type="gramStart"/>
+      <w:r>
+        <w:t>format ,</w:t>
+      </w:r>
+      <w:proofErr w:type="gramEnd"/>
+      <w:r>
+        <w:t xml:space="preserve"> and sometimes the formats are very complex.</w:t>
       </w:r>
     </w:p>
     <w:p>
@@ -610,15 +829,28 @@
     </w:p>
     <w:p>
       <w:r>
-        <w:t>(Note on automatically detecting the format: in theory a device can include hints about the data formats it uses. I’ve just never seen a device that actually used them).</w:t>
+        <w:t xml:space="preserve">(Note on automatically detecting the format: in theory a device can include hints about the data formats it uses. I’ve just never seen a device that </w:t>
+      </w:r>
+      <w:proofErr w:type="gramStart"/>
+      <w:r>
+        <w:t>actually used</w:t>
+      </w:r>
+      <w:proofErr w:type="gramEnd"/>
+      <w:r>
+        <w:t xml:space="preserve"> them).</w:t>
       </w:r>
     </w:p>
     <w:p>
       <w:r>
         <w:t xml:space="preserve">The </w:t>
       </w:r>
-      <w:r>
-        <w:t xml:space="preserve">MagicLight company </w:t>
+      <w:proofErr w:type="spellStart"/>
+      <w:r>
+        <w:t>MagicLight</w:t>
+      </w:r>
+      <w:proofErr w:type="spellEnd"/>
+      <w:r>
+        <w:t xml:space="preserve"> company </w:t>
       </w:r>
       <w:r>
         <w:t>use</w:t>
@@ -657,7 +889,11 @@
         <w:t xml:space="preserve">Make sure the JSON is in the correct </w:t>
       </w:r>
       <w:r>
-        <w:t>Assets\Cha</w:t>
+        <w:t>Assets\</w:t>
+      </w:r>
+      <w:proofErr w:type="spellStart"/>
+      <w:r>
+        <w:t>Cha</w:t>
       </w:r>
       <w:r>
         <w:t>ra</w:t>
@@ -665,6 +901,7 @@
       <w:r>
         <w:t>cteristicsData</w:t>
       </w:r>
+      <w:proofErr w:type="spellEnd"/>
       <w:r>
         <w:t xml:space="preserve"> folder.</w:t>
       </w:r>
@@ -684,7 +921,15 @@
     </w:p>
     <w:p>
       <w:r>
-        <w:t>Rebuild and run the app and examine the same device. Be sure to run the app in Release mode (CTRL-F5); the next step will be modifying the project and you can’t do that in Debug mode. The snippet of JSON at the bottom of the screen should reflect your changes:</w:t>
+        <w:t xml:space="preserve">Rebuild and run the app and examine the same device. Be sure to run the app in Release mode (CTRL-F5); the next step will be modifying the </w:t>
+      </w:r>
+      <w:proofErr w:type="gramStart"/>
+      <w:r>
+        <w:t>project</w:t>
+      </w:r>
+      <w:proofErr w:type="gramEnd"/>
+      <w:r>
+        <w:t xml:space="preserve"> and you can’t do that in Debug mode. The snippet of JSON at the bottom of the screen should reflect your changes:</w:t>
       </w:r>
     </w:p>
     <w:p>
@@ -692,6 +937,7 @@
         <w:rPr>
           <w:noProof/>
         </w:rPr>
+        <w:lastRenderedPageBreak/>
         <w:drawing>
           <wp:inline distT="0" distB="0" distL="0" distR="0" wp14:anchorId="20CB2D22" wp14:editId="339C405E">
             <wp:extent cx="5943600" cy="3690620"/>
@@ -744,8 +990,13 @@
       <w:r>
         <w:t xml:space="preserve"> This is done with the </w:t>
       </w:r>
-      <w:r>
-        <w:t>BluetoothCodeGeneratordotNetCore program.</w:t>
+      <w:proofErr w:type="spellStart"/>
+      <w:r>
+        <w:t>BluetoothCodeGeneratordotNetCore</w:t>
+      </w:r>
+      <w:proofErr w:type="spellEnd"/>
+      <w:r>
+        <w:t xml:space="preserve"> program.</w:t>
       </w:r>
     </w:p>
     <w:p>
@@ -755,18 +1006,24 @@
     </w:p>
     <w:p>
       <w:r>
-        <w:t>.\BluetoothCodeGeneratordotNetCore.exe -inputJsonFile</w:t>
-      </w:r>
+        <w:t>.\BluetoothCodeGeneratordotNetCore.exe -</w:t>
+      </w:r>
+      <w:proofErr w:type="spellStart"/>
+      <w:r>
+        <w:t>inputJsonFile</w:t>
+      </w:r>
+      <w:proofErr w:type="spellEnd"/>
       <w:r>
         <w:t xml:space="preserve"> </w:t>
       </w:r>
+      <w:proofErr w:type="spellStart"/>
       <w:r>
         <w:t>Zenggee_LEDnetWF.json</w:t>
       </w:r>
-    </w:p>
-    <w:p>
-      <w:r>
-        <w:lastRenderedPageBreak/>
+      <w:proofErr w:type="spellEnd"/>
+    </w:p>
+    <w:p>
+      <w:r>
         <w:t xml:space="preserve">This generates a bunch of files in the </w:t>
       </w:r>
       <w:r>
@@ -841,9 +1098,11 @@
             <w:tcW w:w="2425" w:type="dxa"/>
           </w:tcPr>
           <w:p>
+            <w:proofErr w:type="spellStart"/>
             <w:r>
               <w:t>BluetoothProtocols</w:t>
             </w:r>
+            <w:proofErr w:type="spellEnd"/>
           </w:p>
         </w:tc>
         <w:tc>
@@ -851,12 +1110,22 @@
             <w:tcW w:w="6925" w:type="dxa"/>
           </w:tcPr>
           <w:p>
+            <w:proofErr w:type="spellStart"/>
             <w:r>
-              <w:t>BluetoothDeviceController\BluetoothProtocols</w:t>
+              <w:t>BluetoothDeviceController</w:t>
+            </w:r>
+            <w:proofErr w:type="spellEnd"/>
+            <w:r>
+              <w:t>\</w:t>
+            </w:r>
+            <w:proofErr w:type="spellStart"/>
+            <w:r>
+              <w:t>BluetoothProtocols</w:t>
             </w:r>
             <w:r>
               <w:t>Device</w:t>
             </w:r>
+            <w:proofErr w:type="spellEnd"/>
           </w:p>
         </w:tc>
       </w:tr>
@@ -888,9 +1157,11 @@
             <w:tcW w:w="2425" w:type="dxa"/>
           </w:tcPr>
           <w:p>
+            <w:proofErr w:type="spellStart"/>
             <w:r>
               <w:t>SpecialtyPages</w:t>
             </w:r>
+            <w:proofErr w:type="spellEnd"/>
           </w:p>
         </w:tc>
         <w:tc>
@@ -911,7 +1182,15 @@
         <w:t>You will also need to a</w:t>
       </w:r>
       <w:r>
-        <w:t xml:space="preserve">dd the files into the BluetoothDeviceController project. </w:t>
+        <w:t xml:space="preserve">dd the files into the </w:t>
+      </w:r>
+      <w:proofErr w:type="spellStart"/>
+      <w:r>
+        <w:t>BluetoothDeviceController</w:t>
+      </w:r>
+      <w:proofErr w:type="spellEnd"/>
+      <w:r>
+        <w:t xml:space="preserve"> project. </w:t>
       </w:r>
       <w:r>
         <w:t xml:space="preserve"> There’s a simple Copy_Output_Files.bat which will copy them for you.</w:t>
@@ -919,7 +1198,15 @@
     </w:p>
     <w:p>
       <w:r>
-        <w:t>Recompile the app. It should compile fine, although Visual Studio now complains (for no good reason) that the AppxBundlePlatform isn’t set. Any errors are likely caused by the JSON file being incorrect.</w:t>
+        <w:t xml:space="preserve">Recompile the app. It should compile fine, although Visual Studio now complains (for no good reason) that the </w:t>
+      </w:r>
+      <w:proofErr w:type="spellStart"/>
+      <w:r>
+        <w:t>AppxBundlePlatform</w:t>
+      </w:r>
+      <w:proofErr w:type="spellEnd"/>
+      <w:r>
+        <w:t xml:space="preserve"> isn’t set. Any errors are likely caused by the JSON file being incorrect.</w:t>
       </w:r>
     </w:p>
     <w:p>
@@ -927,17 +1214,42 @@
         <w:t xml:space="preserve">Now </w:t>
       </w:r>
       <w:r>
-        <w:t xml:space="preserve">you have to tell the app to use your new code. In the MainPage.cs file, find the </w:t>
+        <w:t xml:space="preserve">you </w:t>
+      </w:r>
+      <w:proofErr w:type="gramStart"/>
+      <w:r>
+        <w:t>have to</w:t>
+      </w:r>
+      <w:proofErr w:type="gramEnd"/>
+      <w:r>
+        <w:t xml:space="preserve"> tell the app to use your new code. In the </w:t>
+      </w:r>
+      <w:proofErr w:type="spellStart"/>
+      <w:r>
+        <w:t>MainPage.cs</w:t>
+      </w:r>
+      <w:proofErr w:type="spellEnd"/>
+      <w:r>
+        <w:t xml:space="preserve"> file, find the </w:t>
       </w:r>
       <w:r>
         <w:t>List&lt;Specialization&gt; Specializations</w:t>
       </w:r>
       <w:r>
-        <w:t xml:space="preserve"> line. This is a list of all speciality devices that are known. Dice quality as a “fun” specialization, so I added it as a “fun” specialization. Keep the list in roughly alphabetical order.</w:t>
-      </w:r>
-    </w:p>
-    <w:p>
-      <w:r>
+        <w:t xml:space="preserve"> line. This is a list of all </w:t>
+      </w:r>
+      <w:proofErr w:type="spellStart"/>
+      <w:r>
+        <w:t>speciality</w:t>
+      </w:r>
+      <w:proofErr w:type="spellEnd"/>
+      <w:r>
+        <w:t xml:space="preserve"> devices that are known. Dice quality as a “fun” specialization, so I added it as a “fun” specialization. Keep the list in roughly alphabetical order.</w:t>
+      </w:r>
+    </w:p>
+    <w:p>
+      <w:r>
+        <w:lastRenderedPageBreak/>
         <w:t>The specialization list includes</w:t>
       </w:r>
     </w:p>
@@ -1003,7 +1315,6 @@
         <w:rPr>
           <w:noProof/>
         </w:rPr>
-        <w:lastRenderedPageBreak/>
         <w:drawing>
           <wp:inline distT="0" distB="0" distL="0" distR="0" wp14:anchorId="77D7D265" wp14:editId="078D3F78">
             <wp:extent cx="5943600" cy="3684270"/>
@@ -1064,7 +1375,20 @@
         </w:numPr>
       </w:pPr>
       <w:r>
-        <w:t>Add a “Suppress”:true for services that the user doesn’t need to see. This includes the Common Configuration and the Generic Service</w:t>
+        <w:t>Add a “</w:t>
+      </w:r>
+      <w:proofErr w:type="spellStart"/>
+      <w:r>
+        <w:t>Suppress</w:t>
+      </w:r>
+      <w:proofErr w:type="gramStart"/>
+      <w:r>
+        <w:t>”:true</w:t>
+      </w:r>
+      <w:proofErr w:type="spellEnd"/>
+      <w:proofErr w:type="gramEnd"/>
+      <w:r>
+        <w:t xml:space="preserve"> for services that the user doesn’t need to see. This includes the Common Configuration and the Generic Service</w:t>
       </w:r>
       <w:r>
         <w:t xml:space="preserve"> (or you can just delete them)</w:t>
@@ -1079,7 +1403,15 @@
         </w:numPr>
       </w:pPr>
       <w:r>
-        <w:t>Add a “Description”:”…” for the d</w:t>
+        <w:t>Add a “Description”</w:t>
+      </w:r>
+      <w:proofErr w:type="gramStart"/>
+      <w:r>
+        <w:t>:”…</w:t>
+      </w:r>
+      <w:proofErr w:type="gramEnd"/>
+      <w:r>
+        <w:t>” for the d</w:t>
       </w:r>
       <w:r>
         <w:t>ice transmit service</w:t>
@@ -1094,6 +1426,7 @@
         </w:numPr>
       </w:pPr>
       <w:r>
+        <w:lastRenderedPageBreak/>
         <w:t>Add examples to the transmit and receive characteristics to show the set of valid commands. These are just for programmers; they aren’t used by the program at all.</w:t>
       </w:r>
     </w:p>
@@ -1114,18 +1447,127 @@
     </w:p>
     <w:p>
       <w:r>
-        <w:t xml:space="preserve">The final results are below. </w:t>
-      </w:r>
-      <w:r>
-        <w:t>The Transmit section is now first, and starts off expanded (because the Priority &gt;= 10). When the Notify button is pressed, the notify event will be enabled and you’ll start to see data come in for the dice.</w:t>
-      </w:r>
-    </w:p>
+        <w:t xml:space="preserve">The </w:t>
+      </w:r>
+      <w:proofErr w:type="gramStart"/>
+      <w:r>
+        <w:t>final results</w:t>
+      </w:r>
+      <w:proofErr w:type="gramEnd"/>
+      <w:r>
+        <w:t xml:space="preserve"> are below. </w:t>
+      </w:r>
+      <w:r>
+        <w:t xml:space="preserve">The Transmit section is now </w:t>
+      </w:r>
+      <w:proofErr w:type="gramStart"/>
+      <w:r>
+        <w:t>first, and</w:t>
+      </w:r>
+      <w:proofErr w:type="gramEnd"/>
+      <w:r>
+        <w:t xml:space="preserve"> starts off expanded (because the Priority &gt;= 10). When the Notify button is pressed, the notify event will be enabled and you’ll start to see data come in for the dice.</w:t>
+      </w:r>
+    </w:p>
+    <w:p>
+      <w:r>
+        <w:t xml:space="preserve">Because the device is a light, we can set it up to use the nice </w:t>
+      </w:r>
+      <w:proofErr w:type="spellStart"/>
+      <w:r>
+        <w:t>LampControl</w:t>
+      </w:r>
+      <w:proofErr w:type="spellEnd"/>
+      <w:r>
+        <w:t xml:space="preserve"> UI on the page. In the characteristic that controls the LED, add in an </w:t>
+      </w:r>
+      <w:proofErr w:type="spellStart"/>
+      <w:r>
+        <w:t>ExtraUI</w:t>
+      </w:r>
+      <w:proofErr w:type="spellEnd"/>
+      <w:r>
+        <w:t xml:space="preserve"> line</w:t>
+      </w:r>
+    </w:p>
+    <w:p>
+      <w:pPr>
+        <w:ind w:firstLine="720"/>
+        <w:rPr>
+          <w:rFonts w:ascii="Cascadia Code" w:hAnsi="Cascadia Code"/>
+        </w:rPr>
+      </w:pPr>
+      <w:r>
+        <w:rPr>
+          <w:rFonts w:ascii="Cascadia Code" w:hAnsi="Cascadia Code"/>
+        </w:rPr>
+        <w:t>"</w:t>
+      </w:r>
+      <w:proofErr w:type="spellStart"/>
+      <w:r>
+        <w:rPr>
+          <w:rFonts w:ascii="Cascadia Code" w:hAnsi="Cascadia Code"/>
+        </w:rPr>
+        <w:t>ExtraUI</w:t>
+      </w:r>
+      <w:proofErr w:type="spellEnd"/>
+      <w:r>
+        <w:rPr>
+          <w:rFonts w:ascii="Cascadia Code" w:hAnsi="Cascadia Code"/>
+        </w:rPr>
+        <w:t>": "</w:t>
+      </w:r>
+      <w:proofErr w:type="spellStart"/>
+      <w:r>
+        <w:rPr>
+          <w:rFonts w:ascii="Cascadia Code" w:hAnsi="Cascadia Code"/>
+        </w:rPr>
+        <w:t>LampControl</w:t>
+      </w:r>
+      <w:proofErr w:type="spellEnd"/>
+      <w:r>
+        <w:rPr>
+          <w:rFonts w:ascii="Cascadia Code" w:hAnsi="Cascadia Code"/>
+        </w:rPr>
+        <w:t>",</w:t>
+      </w:r>
+    </w:p>
+    <w:p>
+      <w:r>
+        <w:t xml:space="preserve">When you do this, you also </w:t>
+      </w:r>
+      <w:proofErr w:type="gramStart"/>
+      <w:r>
+        <w:t>have to</w:t>
+      </w:r>
+      <w:proofErr w:type="gramEnd"/>
+      <w:r>
+        <w:t xml:space="preserve"> implement the Light control in a Custom file. See the </w:t>
+      </w:r>
+      <w:proofErr w:type="spellStart"/>
+      <w:r>
+        <w:t>Elk_Lamp</w:t>
+      </w:r>
+      <w:proofErr w:type="spellEnd"/>
+      <w:r>
+        <w:t xml:space="preserve"> files for an example on how to do this.</w:t>
+      </w:r>
+    </w:p>
+    <w:p/>
     <w:p>
       <w:pPr>
         <w:pStyle w:val="Heading2"/>
       </w:pPr>
       <w:r>
-        <w:t>50 Proper functionality: Customizing the Protocol file</w:t>
+        <w:t xml:space="preserve">50 Proper </w:t>
+      </w:r>
+      <w:proofErr w:type="gramStart"/>
+      <w:r>
+        <w:t>functionality</w:t>
+      </w:r>
+      <w:proofErr w:type="gramEnd"/>
+      <w:r>
+        <w:t>: Customizing the Protocol file</w:t>
       </w:r>
     </w:p>
     <w:p>
@@ -1133,7 +1575,15 @@
         <w:t xml:space="preserve">Add a _Custom protocol C# file to add additional features to the device protocols. </w:t>
       </w:r>
       <w:r>
-        <w:t>The Protocol C# file provides a clean interface into the messy requirements of handling Bluetooth. It can only support features that the JSON includes. By making the class a partial class (as was done here), the automatically-generated C# protocol file can be left unchanged (and potentially regenerated as better templates are developed); all of the customization is done in a separate C# file</w:t>
+        <w:t xml:space="preserve">The Protocol C# file provides a clean interface into the messy requirements of handling Bluetooth. It can only support features that the JSON includes. By making the class a partial class (as was done here), the </w:t>
+      </w:r>
+      <w:proofErr w:type="gramStart"/>
+      <w:r>
+        <w:t>automatically-generated</w:t>
+      </w:r>
+      <w:proofErr w:type="gramEnd"/>
+      <w:r>
+        <w:t xml:space="preserve"> C# protocol file can be left unchanged (and potentially regenerated as better templates are developed); all of the customization is done in a separate C# file</w:t>
       </w:r>
       <w:r>
         <w:t xml:space="preserve">. </w:t>
@@ -1145,7 +1595,6 @@
         <w:pStyle w:val="Heading2"/>
       </w:pPr>
       <w:r>
-        <w:lastRenderedPageBreak/>
         <w:t>60 Add to the XAML</w:t>
       </w:r>
       <w:r>
@@ -1154,15 +1603,39 @@
     </w:p>
     <w:p>
       <w:r>
-        <w:t xml:space="preserve">Update the XAML file to make it exactly how the device should work, including getting data that will be needed. When you do this, be sure to move the XAML and the backing CS file to the SpecialtyPagesCustom directory. </w:t>
-      </w:r>
-    </w:p>
-    <w:p>
-      <w:r>
-        <w:t xml:space="preserve">The SpecialtyPages and the Protocols directories are designed so that the files can be </w:t>
-      </w:r>
-      <w:r>
-        <w:t>quasi-automatically replaced based on the JSON protocol files in the Assets\CharacteristicsData directory.</w:t>
+        <w:t xml:space="preserve">Update the XAML file to make it exactly how the device should work, including getting data that will be needed. When you do this, be sure to move the XAML and the backing CS file to the </w:t>
+      </w:r>
+      <w:proofErr w:type="spellStart"/>
+      <w:r>
+        <w:t>SpecialtyPagesCustom</w:t>
+      </w:r>
+      <w:proofErr w:type="spellEnd"/>
+      <w:r>
+        <w:t xml:space="preserve"> directory. </w:t>
+      </w:r>
+    </w:p>
+    <w:p>
+      <w:r>
+        <w:t xml:space="preserve">The </w:t>
+      </w:r>
+      <w:proofErr w:type="spellStart"/>
+      <w:r>
+        <w:t>SpecialtyPages</w:t>
+      </w:r>
+      <w:proofErr w:type="spellEnd"/>
+      <w:r>
+        <w:t xml:space="preserve"> and the Protocols directories are designed so that the files can be </w:t>
+      </w:r>
+      <w:r>
+        <w:t>quasi-automatically replaced based on the JSON protocol files in the Assets\</w:t>
+      </w:r>
+      <w:proofErr w:type="spellStart"/>
+      <w:r>
+        <w:t>CharacteristicsData</w:t>
+      </w:r>
+      <w:proofErr w:type="spellEnd"/>
+      <w:r>
+        <w:t xml:space="preserve"> directory.</w:t>
       </w:r>
     </w:p>
     <w:p/>
@@ -1172,6 +1645,7 @@
         <w:rPr>
           <w:noProof/>
         </w:rPr>
+        <w:lastRenderedPageBreak/>
         <w:drawing>
           <wp:inline distT="0" distB="0" distL="0" distR="0" wp14:anchorId="35EE4A61" wp14:editId="379A0129">
             <wp:extent cx="5943600" cy="3684270"/>
@@ -1215,21 +1689,44 @@
         <w:pStyle w:val="Heading2"/>
       </w:pPr>
       <w:r>
-        <w:t>70 Add images to Assets\DevicePictures</w:t>
-      </w:r>
-      <w:r>
-        <w:t xml:space="preserve"> and Assets\ScreenShots</w:t>
-      </w:r>
-    </w:p>
-    <w:p>
-      <w:r>
-        <w:t>You’ll need some images of the device with the correct name (it’s how they are found). In the Assets\DevicePictures directory add two images with the name &lt;Manufacturer&gt;_&lt;Device&gt;-175.png and &lt;Manufacturer&gt;_&lt;Device&gt;-350.png. The -175 must be 175x175 pixels and the -350 is 350x350 pixels.</w:t>
-      </w:r>
-    </w:p>
-    <w:p>
-      <w:r>
-        <w:t>You will also need screenshots (most likely) for your help file (which is discussed below). Because every device is different, there isn’t a fixed set of screenshots you need to make. They should all be named &lt;Manufacturer&gt;_&lt;Device&gt;_&lt;More-info&gt;.png</w:t>
-      </w:r>
+        <w:t>70 Add images to Assets\</w:t>
+      </w:r>
+      <w:proofErr w:type="spellStart"/>
+      <w:r>
+        <w:t>DevicePictures</w:t>
+      </w:r>
+      <w:proofErr w:type="spellEnd"/>
+      <w:r>
+        <w:t xml:space="preserve"> and Assets\</w:t>
+      </w:r>
+      <w:proofErr w:type="spellStart"/>
+      <w:r>
+        <w:t>ScreenShots</w:t>
+      </w:r>
+      <w:proofErr w:type="spellEnd"/>
+    </w:p>
+    <w:p>
+      <w:r>
+        <w:t>You’ll need some images of the device with the correct name (it’s how they are found). In the Assets\</w:t>
+      </w:r>
+      <w:proofErr w:type="spellStart"/>
+      <w:r>
+        <w:t>DevicePictures</w:t>
+      </w:r>
+      <w:proofErr w:type="spellEnd"/>
+      <w:r>
+        <w:t xml:space="preserve"> directory add two images with the name &lt;Manufacturer&gt;_&lt;Device&gt;-175.png and &lt;Manufacturer&gt;_&lt;Device&gt;-350.png. The -175 must be 175x175 pixels and the -350 is 350x350 pixels.</w:t>
+      </w:r>
+    </w:p>
+    <w:p>
+      <w:r>
+        <w:t>You will also need screenshots (most likely) for your help file (which is discussed below). Because every device is different, there isn’t a fixed set of screenshots you need to make. They should all be named &lt;Manufacturer&gt;_&lt;Device&gt;_&lt;More-info&gt;.</w:t>
+      </w:r>
+      <w:proofErr w:type="spellStart"/>
+      <w:r>
+        <w:t>png</w:t>
+      </w:r>
+      <w:proofErr w:type="spellEnd"/>
     </w:p>
     <w:p>
       <w:r>
@@ -1269,7 +1766,6 @@
         </w:numPr>
       </w:pPr>
       <w:r>
-        <w:lastRenderedPageBreak/>
         <w:t>Make sure each image is set to “Copy when newer”</w:t>
       </w:r>
     </w:p>
@@ -1278,7 +1774,15 @@
         <w:pStyle w:val="Heading2"/>
       </w:pPr>
       <w:r>
-        <w:t>80 Create Assets\HelpFiles\Device_&lt;Manufacturer&gt;_&lt;Device&gt;.md and link it in</w:t>
+        <w:t>80 Create Assets\</w:t>
+      </w:r>
+      <w:proofErr w:type="spellStart"/>
+      <w:r>
+        <w:t>HelpFiles</w:t>
+      </w:r>
+      <w:proofErr w:type="spellEnd"/>
+      <w:r>
+        <w:t>\Device_&lt;Manufacturer&gt;_&lt;Device&gt;.md and link it in</w:t>
       </w:r>
     </w:p>
     <w:p/>
@@ -1289,7 +1793,15 @@
     </w:p>
     <w:p>
       <w:r>
-        <w:t>Link to the markdown file from both the Welcome.md file (which will include a picture) and the Help.md file (which doesn’t). Both of these add in devices by category; be sure to pick a good category.</w:t>
+        <w:t xml:space="preserve">Link to the markdown file from both the Welcome.md file (which will include a picture) and the Help.md file (which doesn’t). </w:t>
+      </w:r>
+      <w:proofErr w:type="gramStart"/>
+      <w:r>
+        <w:t>Both of these</w:t>
+      </w:r>
+      <w:proofErr w:type="gramEnd"/>
+      <w:r>
+        <w:t xml:space="preserve"> add in devices by category; be sure to pick a good category.</w:t>
       </w:r>
     </w:p>
     <w:sectPr>

</xml_diff>

<commit_message>
Daybetter LedLight is completely finished.
</commit_message>
<xml_diff>
--- a/Adding-BT-devices-V3-Zenggee-LEDnetWF.docx
+++ b/Adding-BT-devices-V3-Zenggee-LEDnetWF.docx
@@ -1411,10 +1411,10 @@
       </w:r>
       <w:proofErr w:type="gramEnd"/>
       <w:r>
-        <w:t>” for the d</w:t>
-      </w:r>
-      <w:r>
-        <w:t>ice transmit service</w:t>
+        <w:t xml:space="preserve">” for the </w:t>
+      </w:r>
+      <w:r>
+        <w:t>transmit service</w:t>
       </w:r>
     </w:p>
     <w:p>

</xml_diff>

<commit_message>
Updating CozyTime JSON in preparation for shipping + adding specialization to MainPage Updating ThermoPro JSON to be consistant with CozyTime
Missing is the graphical output
</commit_message>
<xml_diff>
--- a/Adding-BT-devices-V3-Zenggee-LEDnetWF.docx
+++ b/Adding-BT-devices-V3-Zenggee-LEDnetWF.docx
@@ -178,7 +178,6 @@
     </w:p>
     <w:p>
       <w:r>
-        <w:lastRenderedPageBreak/>
         <w:t>We will use an automatically JSON description of the device as a starting point and will add additional information so that we can generate a useable Bluetooth protocol C# file and XAML UI file.</w:t>
       </w:r>
     </w:p>
@@ -211,15 +210,7 @@
         <w:t xml:space="preserve">You need to know the company that makes the device and the name of the device. These will be used to make names for the files and classes we’re going to create. </w:t>
       </w:r>
       <w:r>
-        <w:t xml:space="preserve">In this case, we’re going to name this after the </w:t>
-      </w:r>
-      <w:proofErr w:type="spellStart"/>
-      <w:r>
-        <w:t>Zenggee</w:t>
-      </w:r>
-      <w:proofErr w:type="spellEnd"/>
-      <w:r>
-        <w:t xml:space="preserve"> company because AFAICT this is the company whose protocol the Magic Light uses.</w:t>
+        <w:t>In this case, we’re going to name this after the Zenggee company because AFAICT this is the company whose protocol the Magic Light uses.</w:t>
       </w:r>
     </w:p>
     <w:p>
@@ -280,42 +271,10 @@
         <w:t xml:space="preserve"> with a name with the pattern</w:t>
       </w:r>
       <w:r>
-        <w:t xml:space="preserve"> “&lt;Maker&gt;_&lt;Device&gt;.</w:t>
-      </w:r>
-      <w:proofErr w:type="spellStart"/>
-      <w:r>
-        <w:t>json</w:t>
-      </w:r>
-      <w:proofErr w:type="spellEnd"/>
-      <w:r>
-        <w:t>” in the repo directory</w:t>
-      </w:r>
-      <w:r>
-        <w:t>. Sometimes more generic descriptions get a name with the pattern “&lt;</w:t>
-      </w:r>
-      <w:proofErr w:type="spellStart"/>
-      <w:r>
-        <w:t>ProtocolName</w:t>
-      </w:r>
-      <w:proofErr w:type="spellEnd"/>
-      <w:r>
-        <w:t>&gt;_&lt;Type&gt;.</w:t>
-      </w:r>
-      <w:proofErr w:type="spellStart"/>
-      <w:r>
-        <w:t>json</w:t>
-      </w:r>
-      <w:proofErr w:type="spellEnd"/>
-      <w:r>
-        <w:t xml:space="preserve">” (like </w:t>
-      </w:r>
-      <w:proofErr w:type="spellStart"/>
-      <w:r>
-        <w:t>Elk_LedLight.json</w:t>
-      </w:r>
-      <w:proofErr w:type="spellEnd"/>
-      <w:r>
-        <w:t xml:space="preserve">). Save it to  </w:t>
+        <w:t xml:space="preserve"> “&lt;Maker&gt;_&lt;Device&gt;.json” in the repo directory</w:t>
+      </w:r>
+      <w:r>
+        <w:t xml:space="preserve">. Sometimes more generic descriptions get a name with the pattern “&lt;ProtocolName&gt;_&lt;Type&gt;.json” (like Elk_LedLight.json). Save it to  </w:t>
       </w:r>
       <w:r>
         <w:t xml:space="preserve"> </w:t>
@@ -355,16 +314,11 @@
       <w:r>
         <w:t>saved the file as “</w:t>
       </w:r>
-      <w:proofErr w:type="spellStart"/>
       <w:r>
         <w:t>Zenggee_LEDnetWF</w:t>
       </w:r>
       <w:r>
-        <w:t>.json</w:t>
-      </w:r>
-      <w:proofErr w:type="spellEnd"/>
-      <w:r>
-        <w:t>” and it looks like this:</w:t>
+        <w:t>.json” and it looks like this:</w:t>
       </w:r>
     </w:p>
     <w:p>
@@ -372,7 +326,6 @@
         <w:rPr>
           <w:noProof/>
         </w:rPr>
-        <w:lastRenderedPageBreak/>
         <w:drawing>
           <wp:inline distT="0" distB="0" distL="0" distR="0" wp14:anchorId="78F1858B" wp14:editId="52352841">
             <wp:extent cx="5486067" cy="4719955"/>
@@ -417,38 +370,28 @@
       </w:r>
     </w:p>
     <w:p>
-      <w:r>
-        <w:t>Now we’re going to start customizing the file</w:t>
+      <w:pPr>
+        <w:pStyle w:val="Heading2"/>
+      </w:pPr>
+      <w:r>
+        <w:t>15 Customize the JSON file</w:t>
+      </w:r>
+    </w:p>
+    <w:p>
+      <w:r>
+        <w:t xml:space="preserve">Now we’re going to start customizing the </w:t>
+      </w:r>
+      <w:r>
+        <w:t xml:space="preserve">JSON </w:t>
+      </w:r>
+      <w:r>
+        <w:t>file</w:t>
       </w:r>
       <w:r>
         <w:t xml:space="preserve">. The “type” of </w:t>
       </w:r>
       <w:r>
-        <w:t>device is a “</w:t>
-      </w:r>
-      <w:proofErr w:type="spellStart"/>
-      <w:r>
-        <w:t>NameDevice</w:t>
-      </w:r>
-      <w:proofErr w:type="spellEnd"/>
-      <w:r>
-        <w:t xml:space="preserve">” in the </w:t>
-      </w:r>
-      <w:proofErr w:type="spellStart"/>
-      <w:r>
-        <w:t>NameDevice.cs</w:t>
-      </w:r>
-      <w:proofErr w:type="spellEnd"/>
-      <w:r>
-        <w:t xml:space="preserve"> file in the side folder “</w:t>
-      </w:r>
-      <w:proofErr w:type="spellStart"/>
-      <w:r>
-        <w:t>BluetoothProtocols</w:t>
-      </w:r>
-      <w:proofErr w:type="spellEnd"/>
-      <w:r>
-        <w:t>\Names”</w:t>
+        <w:t>device is a “NameDevice” in the NameDevice.cs file in the side folder “BluetoothProtocols\Names”</w:t>
       </w:r>
       <w:r>
         <w:t>; that file has hints on what to add here.</w:t>
@@ -485,7 +428,6 @@
       </w:r>
     </w:p>
     <w:p>
-      <w:proofErr w:type="spellStart"/>
       <w:r>
         <w:rPr>
           <w:b/>
@@ -493,7 +435,6 @@
         </w:rPr>
         <w:t>ClassName</w:t>
       </w:r>
-      <w:proofErr w:type="spellEnd"/>
       <w:r>
         <w:t xml:space="preserve"> </w:t>
       </w:r>
@@ -503,17 +444,14 @@
       <w:r>
         <w:t xml:space="preserve">is the name of the C# classes we will generate. The standard pattern is [maker]_[device] using a user-friendly name of both maker and device and where the result is a valid C# class name. I used </w:t>
       </w:r>
-      <w:proofErr w:type="spellStart"/>
       <w:r>
         <w:t>Zenggee_LedLight</w:t>
       </w:r>
-      <w:proofErr w:type="spellEnd"/>
       <w:r>
         <w:t>.</w:t>
       </w:r>
     </w:p>
     <w:p>
-      <w:proofErr w:type="spellStart"/>
       <w:r>
         <w:rPr>
           <w:b/>
@@ -521,7 +459,6 @@
         </w:rPr>
         <w:t>ClassModifiers</w:t>
       </w:r>
-      <w:proofErr w:type="spellEnd"/>
       <w:r>
         <w:t xml:space="preserve"> </w:t>
       </w:r>
@@ -535,15 +472,7 @@
         <w:t>A good example of this is t</w:t>
       </w:r>
       <w:r>
-        <w:t xml:space="preserve">he TI </w:t>
-      </w:r>
-      <w:proofErr w:type="spellStart"/>
-      <w:r>
-        <w:t>SensorTag</w:t>
-      </w:r>
-      <w:proofErr w:type="spellEnd"/>
-      <w:r>
-        <w:t xml:space="preserve"> 1350 (and others) do this if you want to see examples of this used well.</w:t>
+        <w:t>he TI SensorTag 1350 (and others) do this if you want to see examples of this used well.</w:t>
       </w:r>
       <w:r>
         <w:t xml:space="preserve"> In this case, I knew that I’d want to specialize the protocol class, so I set this to “partial”.</w:t>
@@ -555,7 +484,6 @@
           <w:b/>
           <w:bCs/>
         </w:rPr>
-        <w:lastRenderedPageBreak/>
         <w:t>Description</w:t>
       </w:r>
       <w:r>
@@ -572,7 +500,6 @@
       </w:r>
     </w:p>
     <w:p>
-      <w:proofErr w:type="spellStart"/>
       <w:r>
         <w:rPr>
           <w:b/>
@@ -580,7 +507,6 @@
         </w:rPr>
         <w:t>DefaultPin</w:t>
       </w:r>
-      <w:proofErr w:type="spellEnd"/>
       <w:r>
         <w:t xml:space="preserve"> </w:t>
       </w:r>
@@ -606,34 +532,10 @@
         <w:t xml:space="preserve">can be added but </w:t>
       </w:r>
       <w:r>
-        <w:t xml:space="preserve">is often not included (or blank). It’s a list of other devices that share the same protocol. For example, the </w:t>
-      </w:r>
-      <w:proofErr w:type="spellStart"/>
-      <w:r>
-        <w:t>Triones</w:t>
-      </w:r>
-      <w:proofErr w:type="spellEnd"/>
-      <w:r>
-        <w:t xml:space="preserve"> LED protocol is also used by lights with the name “</w:t>
-      </w:r>
-      <w:proofErr w:type="spellStart"/>
-      <w:r>
-        <w:t>LEDBlue</w:t>
-      </w:r>
-      <w:proofErr w:type="spellEnd"/>
-      <w:r>
-        <w:t>”.</w:t>
-      </w:r>
-      <w:r>
-        <w:t xml:space="preserve"> For the Magic Light bulbs, the </w:t>
-      </w:r>
-      <w:proofErr w:type="gramStart"/>
-      <w:r>
-        <w:t>7 Watt</w:t>
-      </w:r>
-      <w:proofErr w:type="gramEnd"/>
-      <w:r>
-        <w:t xml:space="preserve"> bulb says it’s “</w:t>
+        <w:t>is often not included (or blank). It’s a list of other devices that share the same protocol. For example, the Triones LED protocol is also used by lights with the name “LEDBlue”.</w:t>
+      </w:r>
+      <w:r>
+        <w:t xml:space="preserve"> For the Magic Light bulbs, the 7 Watt bulb says it’s “</w:t>
       </w:r>
       <w:r>
         <w:t>IOTWF8FF</w:t>
@@ -641,11 +543,9 @@
       <w:r>
         <w:t>” but the 9 Watt bulb says it’s “</w:t>
       </w:r>
-      <w:proofErr w:type="spellStart"/>
       <w:r>
         <w:t>LEDnetWF</w:t>
       </w:r>
-      <w:proofErr w:type="spellEnd"/>
       <w:r>
         <w:t>”.</w:t>
       </w:r>
@@ -703,55 +603,17 @@
       <w:r>
         <w:t xml:space="preserve">available services and characteristics will be filled in for you. But often they don’t have useful names. Change the names into useful values. For the </w:t>
       </w:r>
-      <w:proofErr w:type="spellStart"/>
-      <w:r>
-        <w:t>MagicLight</w:t>
-      </w:r>
-      <w:proofErr w:type="spellEnd"/>
-      <w:r>
-        <w:t>, I set the control service to “</w:t>
-      </w:r>
-      <w:proofErr w:type="spellStart"/>
-      <w:r>
-        <w:t>LED_Control</w:t>
-      </w:r>
-      <w:proofErr w:type="spellEnd"/>
-      <w:r>
-        <w:t>” with two characteristics “</w:t>
-      </w:r>
-      <w:proofErr w:type="spellStart"/>
-      <w:r>
-        <w:t>LED_Response</w:t>
-      </w:r>
-      <w:proofErr w:type="spellEnd"/>
-      <w:r>
-        <w:t>” and “</w:t>
-      </w:r>
-      <w:proofErr w:type="spellStart"/>
-      <w:r>
-        <w:t>LED_Write</w:t>
-      </w:r>
-      <w:proofErr w:type="spellEnd"/>
-      <w:r>
-        <w:t>”.</w:t>
-      </w:r>
-    </w:p>
-    <w:p>
-      <w:proofErr w:type="gramStart"/>
+      <w:r>
+        <w:t>MagicLight, I set the control service to “LED_Control” with two characteristics “LED_Response” and “LED_Write”.</w:t>
+      </w:r>
+    </w:p>
+    <w:p>
       <w:r>
         <w:rPr>
           <w:b/>
           <w:bCs/>
         </w:rPr>
-        <w:t>Characteristics</w:t>
-      </w:r>
-      <w:proofErr w:type="gramEnd"/>
-      <w:r>
-        <w:rPr>
-          <w:b/>
-          <w:bCs/>
-        </w:rPr>
-        <w:t xml:space="preserve"> Types</w:t>
+        <w:t>Characteristics Types</w:t>
       </w:r>
       <w:r>
         <w:t xml:space="preserve">: this is a much longer discussion. See a full discussion at </w:t>
@@ -761,33 +623,11 @@
           <w:rPr>
             <w:rStyle w:val="Hyperlink"/>
           </w:rPr>
-          <w:t xml:space="preserve">Modern IOT number formats | </w:t>
-        </w:r>
-        <w:proofErr w:type="spellStart"/>
-        <w:r>
-          <w:rPr>
-            <w:rStyle w:val="Hyperlink"/>
-          </w:rPr>
-          <w:t>shipwrecksoftware</w:t>
-        </w:r>
-        <w:proofErr w:type="spellEnd"/>
-        <w:r>
-          <w:rPr>
-            <w:rStyle w:val="Hyperlink"/>
-          </w:rPr>
-          <w:t xml:space="preserve"> (wordpress.com)</w:t>
+          <w:t>Modern IOT number formats | shipwrecksoftware (wordpress.com)</w:t>
         </w:r>
       </w:hyperlink>
       <w:r>
-        <w:t xml:space="preserve">. The short, though is simple: each readable characteristic has a specific, known format. There’s no way to automatically detect that </w:t>
-      </w:r>
-      <w:proofErr w:type="gramStart"/>
-      <w:r>
-        <w:t>format ,</w:t>
-      </w:r>
-      <w:proofErr w:type="gramEnd"/>
-      <w:r>
-        <w:t xml:space="preserve"> and sometimes the formats are very complex.</w:t>
+        <w:t>. The short, though is simple: each readable characteristic has a specific, known format. There’s no way to automatically detect that format , and sometimes the formats are very complex.</w:t>
       </w:r>
     </w:p>
     <w:p>
@@ -829,28 +669,15 @@
     </w:p>
     <w:p>
       <w:r>
-        <w:t xml:space="preserve">(Note on automatically detecting the format: in theory a device can include hints about the data formats it uses. I’ve just never seen a device that </w:t>
-      </w:r>
-      <w:proofErr w:type="gramStart"/>
-      <w:r>
-        <w:t>actually used</w:t>
-      </w:r>
-      <w:proofErr w:type="gramEnd"/>
-      <w:r>
-        <w:t xml:space="preserve"> them).</w:t>
+        <w:t>(Note on automatically detecting the format: in theory a device can include hints about the data formats it uses. I’ve just never seen a device that actually used them).</w:t>
       </w:r>
     </w:p>
     <w:p>
       <w:r>
         <w:t xml:space="preserve">The </w:t>
       </w:r>
-      <w:proofErr w:type="spellStart"/>
-      <w:r>
-        <w:t>MagicLight</w:t>
-      </w:r>
-      <w:proofErr w:type="spellEnd"/>
-      <w:r>
-        <w:t xml:space="preserve"> company </w:t>
+      <w:r>
+        <w:t xml:space="preserve">MagicLight company </w:t>
       </w:r>
       <w:r>
         <w:t>use</w:t>
@@ -889,11 +716,7 @@
         <w:t xml:space="preserve">Make sure the JSON is in the correct </w:t>
       </w:r>
       <w:r>
-        <w:t>Assets\</w:t>
-      </w:r>
-      <w:proofErr w:type="spellStart"/>
-      <w:r>
-        <w:t>Cha</w:t>
+        <w:t>Assets\Cha</w:t>
       </w:r>
       <w:r>
         <w:t>ra</w:t>
@@ -901,7 +724,6 @@
       <w:r>
         <w:t>cteristicsData</w:t>
       </w:r>
-      <w:proofErr w:type="spellEnd"/>
       <w:r>
         <w:t xml:space="preserve"> folder.</w:t>
       </w:r>
@@ -921,15 +743,7 @@
     </w:p>
     <w:p>
       <w:r>
-        <w:t xml:space="preserve">Rebuild and run the app and examine the same device. Be sure to run the app in Release mode (CTRL-F5); the next step will be modifying the </w:t>
-      </w:r>
-      <w:proofErr w:type="gramStart"/>
-      <w:r>
-        <w:t>project</w:t>
-      </w:r>
-      <w:proofErr w:type="gramEnd"/>
-      <w:r>
-        <w:t xml:space="preserve"> and you can’t do that in Debug mode. The snippet of JSON at the bottom of the screen should reflect your changes:</w:t>
+        <w:t>Rebuild and run the app and examine the same device. Be sure to run the app in Release mode (CTRL-F5); the next step will be modifying the project and you can’t do that in Debug mode. The snippet of JSON at the bottom of the screen should reflect your changes:</w:t>
       </w:r>
     </w:p>
     <w:p>
@@ -937,7 +751,6 @@
         <w:rPr>
           <w:noProof/>
         </w:rPr>
-        <w:lastRenderedPageBreak/>
         <w:drawing>
           <wp:inline distT="0" distB="0" distL="0" distR="0" wp14:anchorId="20CB2D22" wp14:editId="339C405E">
             <wp:extent cx="5943600" cy="3690620"/>
@@ -990,13 +803,8 @@
       <w:r>
         <w:t xml:space="preserve"> This is done with the </w:t>
       </w:r>
-      <w:proofErr w:type="spellStart"/>
-      <w:r>
-        <w:t>BluetoothCodeGeneratordotNetCore</w:t>
-      </w:r>
-      <w:proofErr w:type="spellEnd"/>
-      <w:r>
-        <w:t xml:space="preserve"> program.</w:t>
+      <w:r>
+        <w:t>BluetoothCodeGeneratordotNetCore program.</w:t>
       </w:r>
     </w:p>
     <w:p>
@@ -1006,21 +814,14 @@
     </w:p>
     <w:p>
       <w:r>
-        <w:t>.\BluetoothCodeGeneratordotNetCore.exe -</w:t>
-      </w:r>
-      <w:proofErr w:type="spellStart"/>
-      <w:r>
-        <w:t>inputJsonFile</w:t>
-      </w:r>
-      <w:proofErr w:type="spellEnd"/>
+        <w:t>.\BluetoothCodeGeneratordotNetCore.exe -inputJsonFile</w:t>
+      </w:r>
       <w:r>
         <w:t xml:space="preserve"> </w:t>
       </w:r>
-      <w:proofErr w:type="spellStart"/>
       <w:r>
         <w:t>Zenggee_LEDnetWF.json</w:t>
       </w:r>
-      <w:proofErr w:type="spellEnd"/>
     </w:p>
     <w:p>
       <w:r>
@@ -1098,11 +899,9 @@
             <w:tcW w:w="2425" w:type="dxa"/>
           </w:tcPr>
           <w:p>
-            <w:proofErr w:type="spellStart"/>
             <w:r>
               <w:t>BluetoothProtocols</w:t>
             </w:r>
-            <w:proofErr w:type="spellEnd"/>
           </w:p>
         </w:tc>
         <w:tc>
@@ -1110,22 +909,12 @@
             <w:tcW w:w="6925" w:type="dxa"/>
           </w:tcPr>
           <w:p>
-            <w:proofErr w:type="spellStart"/>
             <w:r>
-              <w:t>BluetoothDeviceController</w:t>
-            </w:r>
-            <w:proofErr w:type="spellEnd"/>
-            <w:r>
-              <w:t>\</w:t>
-            </w:r>
-            <w:proofErr w:type="spellStart"/>
-            <w:r>
-              <w:t>BluetoothProtocols</w:t>
+              <w:t>BluetoothDeviceController\BluetoothProtocols</w:t>
             </w:r>
             <w:r>
               <w:t>Device</w:t>
             </w:r>
-            <w:proofErr w:type="spellEnd"/>
           </w:p>
         </w:tc>
       </w:tr>
@@ -1157,11 +946,9 @@
             <w:tcW w:w="2425" w:type="dxa"/>
           </w:tcPr>
           <w:p>
-            <w:proofErr w:type="spellStart"/>
             <w:r>
               <w:t>SpecialtyPages</w:t>
             </w:r>
-            <w:proofErr w:type="spellEnd"/>
           </w:p>
         </w:tc>
         <w:tc>
@@ -1182,31 +969,18 @@
         <w:t>You will also need to a</w:t>
       </w:r>
       <w:r>
-        <w:t xml:space="preserve">dd the files into the </w:t>
-      </w:r>
-      <w:proofErr w:type="spellStart"/>
-      <w:r>
-        <w:t>BluetoothDeviceController</w:t>
-      </w:r>
-      <w:proofErr w:type="spellEnd"/>
-      <w:r>
-        <w:t xml:space="preserve"> project. </w:t>
-      </w:r>
-      <w:r>
-        <w:t xml:space="preserve"> There’s a simple Copy_Output_Files.bat which will copy them for you.</w:t>
-      </w:r>
-    </w:p>
-    <w:p>
-      <w:r>
-        <w:t xml:space="preserve">Recompile the app. It should compile fine, although Visual Studio now complains (for no good reason) that the </w:t>
-      </w:r>
-      <w:proofErr w:type="spellStart"/>
-      <w:r>
-        <w:t>AppxBundlePlatform</w:t>
-      </w:r>
-      <w:proofErr w:type="spellEnd"/>
-      <w:r>
-        <w:t xml:space="preserve"> isn’t set. Any errors are likely caused by the JSON file being incorrect.</w:t>
+        <w:t xml:space="preserve">dd the files into the BluetoothDeviceController project. </w:t>
+      </w:r>
+      <w:r>
+        <w:t xml:space="preserve"> There’s a simple Copy_Output_Files.bat which will copy them for you</w:t>
+      </w:r>
+      <w:r>
+        <w:t>, but you have to add them to the project yourself.</w:t>
+      </w:r>
+    </w:p>
+    <w:p>
+      <w:r>
+        <w:t>Recompile the app. It should compile fine, although Visual Studio now complains (for no good reason) that the AppxBundlePlatform isn’t set. Any errors are likely caused by the JSON file being incorrect.</w:t>
       </w:r>
     </w:p>
     <w:p>
@@ -1214,42 +988,17 @@
         <w:t xml:space="preserve">Now </w:t>
       </w:r>
       <w:r>
-        <w:t xml:space="preserve">you </w:t>
-      </w:r>
-      <w:proofErr w:type="gramStart"/>
-      <w:r>
-        <w:t>have to</w:t>
-      </w:r>
-      <w:proofErr w:type="gramEnd"/>
-      <w:r>
-        <w:t xml:space="preserve"> tell the app to use your new code. In the </w:t>
-      </w:r>
-      <w:proofErr w:type="spellStart"/>
-      <w:r>
-        <w:t>MainPage.cs</w:t>
-      </w:r>
-      <w:proofErr w:type="spellEnd"/>
-      <w:r>
-        <w:t xml:space="preserve"> file, find the </w:t>
+        <w:t xml:space="preserve">you have to tell the app to use your new code. In the MainPage.cs file, find the </w:t>
       </w:r>
       <w:r>
         <w:t>List&lt;Specialization&gt; Specializations</w:t>
       </w:r>
       <w:r>
-        <w:t xml:space="preserve"> line. This is a list of all </w:t>
-      </w:r>
-      <w:proofErr w:type="spellStart"/>
-      <w:r>
-        <w:t>speciality</w:t>
-      </w:r>
-      <w:proofErr w:type="spellEnd"/>
-      <w:r>
-        <w:t xml:space="preserve"> devices that are known. Dice quality as a “fun” specialization, so I added it as a “fun” specialization. Keep the list in roughly alphabetical order.</w:t>
-      </w:r>
-    </w:p>
-    <w:p>
-      <w:r>
-        <w:lastRenderedPageBreak/>
+        <w:t xml:space="preserve"> line. This is a list of all speciality devices that are known. Dice quality as a “fun” specialization, so I added it as a “fun” specialization. Keep the list in roughly alphabetical order.</w:t>
+      </w:r>
+    </w:p>
+    <w:p>
+      <w:r>
         <w:t>The specialization list includes</w:t>
       </w:r>
     </w:p>
@@ -1375,20 +1124,7 @@
         </w:numPr>
       </w:pPr>
       <w:r>
-        <w:t>Add a “</w:t>
-      </w:r>
-      <w:proofErr w:type="spellStart"/>
-      <w:r>
-        <w:t>Suppress</w:t>
-      </w:r>
-      <w:proofErr w:type="gramStart"/>
-      <w:r>
-        <w:t>”:true</w:t>
-      </w:r>
-      <w:proofErr w:type="spellEnd"/>
-      <w:proofErr w:type="gramEnd"/>
-      <w:r>
-        <w:t xml:space="preserve"> for services that the user doesn’t need to see. This includes the Common Configuration and the Generic Service</w:t>
+        <w:t>Add a “Suppress”:true for services that the user doesn’t need to see. This includes the Common Configuration and the Generic Service</w:t>
       </w:r>
       <w:r>
         <w:t xml:space="preserve"> (or you can just delete them)</w:t>
@@ -1403,15 +1139,7 @@
         </w:numPr>
       </w:pPr>
       <w:r>
-        <w:t>Add a “Description”</w:t>
-      </w:r>
-      <w:proofErr w:type="gramStart"/>
-      <w:r>
-        <w:t>:”…</w:t>
-      </w:r>
-      <w:proofErr w:type="gramEnd"/>
-      <w:r>
-        <w:t xml:space="preserve">” for the </w:t>
+        <w:t xml:space="preserve">Add a “Description”:”…” for the </w:t>
       </w:r>
       <w:r>
         <w:t>transmit service</w:t>
@@ -1426,7 +1154,6 @@
         </w:numPr>
       </w:pPr>
       <w:r>
-        <w:lastRenderedPageBreak/>
         <w:t>Add examples to the transmit and receive characteristics to show the set of valid commands. These are just for programmers; they aren’t used by the program at all.</w:t>
       </w:r>
     </w:p>
@@ -1447,47 +1174,15 @@
     </w:p>
     <w:p>
       <w:r>
-        <w:t xml:space="preserve">The </w:t>
-      </w:r>
-      <w:proofErr w:type="gramStart"/>
-      <w:r>
-        <w:t>final results</w:t>
-      </w:r>
-      <w:proofErr w:type="gramEnd"/>
-      <w:r>
-        <w:t xml:space="preserve"> are below. </w:t>
-      </w:r>
-      <w:r>
-        <w:t xml:space="preserve">The Transmit section is now </w:t>
-      </w:r>
-      <w:proofErr w:type="gramStart"/>
-      <w:r>
-        <w:t>first, and</w:t>
-      </w:r>
-      <w:proofErr w:type="gramEnd"/>
-      <w:r>
-        <w:t xml:space="preserve"> starts off expanded (because the Priority &gt;= 10). When the Notify button is pressed, the notify event will be enabled and you’ll start to see data come in for the dice.</w:t>
-      </w:r>
-    </w:p>
-    <w:p>
-      <w:r>
-        <w:t xml:space="preserve">Because the device is a light, we can set it up to use the nice </w:t>
-      </w:r>
-      <w:proofErr w:type="spellStart"/>
-      <w:r>
-        <w:t>LampControl</w:t>
-      </w:r>
-      <w:proofErr w:type="spellEnd"/>
-      <w:r>
-        <w:t xml:space="preserve"> UI on the page. In the characteristic that controls the LED, add in an </w:t>
-      </w:r>
-      <w:proofErr w:type="spellStart"/>
-      <w:r>
-        <w:t>ExtraUI</w:t>
-      </w:r>
-      <w:proofErr w:type="spellEnd"/>
-      <w:r>
-        <w:t xml:space="preserve"> line</w:t>
+        <w:t xml:space="preserve">The final results are below. </w:t>
+      </w:r>
+      <w:r>
+        <w:t>The Transmit section is now first, and starts off expanded (because the Priority &gt;= 10). When the Notify button is pressed, the notify event will be enabled and you’ll start to see data come in for the dice.</w:t>
+      </w:r>
+    </w:p>
+    <w:p>
+      <w:r>
+        <w:t>Because the device is a light, we can set it up to use the nice LampControl UI on the page. In the characteristic that controls the LED, add in an ExtraUI line</w:t>
       </w:r>
     </w:p>
     <w:p>
@@ -1501,56 +1196,12 @@
         <w:rPr>
           <w:rFonts w:ascii="Cascadia Code" w:hAnsi="Cascadia Code"/>
         </w:rPr>
-        <w:t>"</w:t>
-      </w:r>
-      <w:proofErr w:type="spellStart"/>
-      <w:r>
-        <w:rPr>
-          <w:rFonts w:ascii="Cascadia Code" w:hAnsi="Cascadia Code"/>
-        </w:rPr>
-        <w:t>ExtraUI</w:t>
-      </w:r>
-      <w:proofErr w:type="spellEnd"/>
-      <w:r>
-        <w:rPr>
-          <w:rFonts w:ascii="Cascadia Code" w:hAnsi="Cascadia Code"/>
-        </w:rPr>
-        <w:t>": "</w:t>
-      </w:r>
-      <w:proofErr w:type="spellStart"/>
-      <w:r>
-        <w:rPr>
-          <w:rFonts w:ascii="Cascadia Code" w:hAnsi="Cascadia Code"/>
-        </w:rPr>
-        <w:t>LampControl</w:t>
-      </w:r>
-      <w:proofErr w:type="spellEnd"/>
-      <w:r>
-        <w:rPr>
-          <w:rFonts w:ascii="Cascadia Code" w:hAnsi="Cascadia Code"/>
-        </w:rPr>
-        <w:t>",</w:t>
-      </w:r>
-    </w:p>
-    <w:p>
-      <w:r>
-        <w:t xml:space="preserve">When you do this, you also </w:t>
-      </w:r>
-      <w:proofErr w:type="gramStart"/>
-      <w:r>
-        <w:t>have to</w:t>
-      </w:r>
-      <w:proofErr w:type="gramEnd"/>
-      <w:r>
-        <w:t xml:space="preserve"> implement the Light control in a Custom file. See the </w:t>
-      </w:r>
-      <w:proofErr w:type="spellStart"/>
-      <w:r>
-        <w:t>Elk_Lamp</w:t>
-      </w:r>
-      <w:proofErr w:type="spellEnd"/>
-      <w:r>
-        <w:t xml:space="preserve"> files for an example on how to do this.</w:t>
+        <w:t>"ExtraUI": "LampControl",</w:t>
+      </w:r>
+    </w:p>
+    <w:p>
+      <w:r>
+        <w:t>When you do this, you also have to implement the Light control in a Custom file. See the Elk_Lamp files for an example on how to do this.</w:t>
       </w:r>
     </w:p>
     <w:p/>
@@ -1559,15 +1210,7 @@
         <w:pStyle w:val="Heading2"/>
       </w:pPr>
       <w:r>
-        <w:t xml:space="preserve">50 Proper </w:t>
-      </w:r>
-      <w:proofErr w:type="gramStart"/>
-      <w:r>
-        <w:t>functionality</w:t>
-      </w:r>
-      <w:proofErr w:type="gramEnd"/>
-      <w:r>
-        <w:t>: Customizing the Protocol file</w:t>
+        <w:t>50 Proper functionality: Customizing the Protocol file</w:t>
       </w:r>
     </w:p>
     <w:p>
@@ -1575,15 +1218,7 @@
         <w:t xml:space="preserve">Add a _Custom protocol C# file to add additional features to the device protocols. </w:t>
       </w:r>
       <w:r>
-        <w:t xml:space="preserve">The Protocol C# file provides a clean interface into the messy requirements of handling Bluetooth. It can only support features that the JSON includes. By making the class a partial class (as was done here), the </w:t>
-      </w:r>
-      <w:proofErr w:type="gramStart"/>
-      <w:r>
-        <w:t>automatically-generated</w:t>
-      </w:r>
-      <w:proofErr w:type="gramEnd"/>
-      <w:r>
-        <w:t xml:space="preserve"> C# protocol file can be left unchanged (and potentially regenerated as better templates are developed); all of the customization is done in a separate C# file</w:t>
+        <w:t>The Protocol C# file provides a clean interface into the messy requirements of handling Bluetooth. It can only support features that the JSON includes. By making the class a partial class (as was done here), the automatically-generated C# protocol file can be left unchanged (and potentially regenerated as better templates are developed); all of the customization is done in a separate C# file</w:t>
       </w:r>
       <w:r>
         <w:t xml:space="preserve">. </w:t>
@@ -1603,39 +1238,15 @@
     </w:p>
     <w:p>
       <w:r>
-        <w:t xml:space="preserve">Update the XAML file to make it exactly how the device should work, including getting data that will be needed. When you do this, be sure to move the XAML and the backing CS file to the </w:t>
-      </w:r>
-      <w:proofErr w:type="spellStart"/>
-      <w:r>
-        <w:t>SpecialtyPagesCustom</w:t>
-      </w:r>
-      <w:proofErr w:type="spellEnd"/>
-      <w:r>
-        <w:t xml:space="preserve"> directory. </w:t>
-      </w:r>
-    </w:p>
-    <w:p>
-      <w:r>
-        <w:t xml:space="preserve">The </w:t>
-      </w:r>
-      <w:proofErr w:type="spellStart"/>
-      <w:r>
-        <w:t>SpecialtyPages</w:t>
-      </w:r>
-      <w:proofErr w:type="spellEnd"/>
-      <w:r>
-        <w:t xml:space="preserve"> and the Protocols directories are designed so that the files can be </w:t>
-      </w:r>
-      <w:r>
-        <w:t>quasi-automatically replaced based on the JSON protocol files in the Assets\</w:t>
-      </w:r>
-      <w:proofErr w:type="spellStart"/>
-      <w:r>
-        <w:t>CharacteristicsData</w:t>
-      </w:r>
-      <w:proofErr w:type="spellEnd"/>
-      <w:r>
-        <w:t xml:space="preserve"> directory.</w:t>
+        <w:t xml:space="preserve">Update the XAML file to make it exactly how the device should work, including getting data that will be needed. When you do this, be sure to move the XAML and the backing CS file to the SpecialtyPagesCustom directory. </w:t>
+      </w:r>
+    </w:p>
+    <w:p>
+      <w:r>
+        <w:t xml:space="preserve">The SpecialtyPages and the Protocols directories are designed so that the files can be </w:t>
+      </w:r>
+      <w:r>
+        <w:t>quasi-automatically replaced based on the JSON protocol files in the Assets\CharacteristicsData directory.</w:t>
       </w:r>
     </w:p>
     <w:p/>
@@ -1645,7 +1256,6 @@
         <w:rPr>
           <w:noProof/>
         </w:rPr>
-        <w:lastRenderedPageBreak/>
         <w:drawing>
           <wp:inline distT="0" distB="0" distL="0" distR="0" wp14:anchorId="35EE4A61" wp14:editId="379A0129">
             <wp:extent cx="5943600" cy="3684270"/>
@@ -1689,44 +1299,21 @@
         <w:pStyle w:val="Heading2"/>
       </w:pPr>
       <w:r>
-        <w:t>70 Add images to Assets\</w:t>
-      </w:r>
-      <w:proofErr w:type="spellStart"/>
-      <w:r>
-        <w:t>DevicePictures</w:t>
-      </w:r>
-      <w:proofErr w:type="spellEnd"/>
-      <w:r>
-        <w:t xml:space="preserve"> and Assets\</w:t>
-      </w:r>
-      <w:proofErr w:type="spellStart"/>
-      <w:r>
-        <w:t>ScreenShots</w:t>
-      </w:r>
-      <w:proofErr w:type="spellEnd"/>
-    </w:p>
-    <w:p>
-      <w:r>
-        <w:t>You’ll need some images of the device with the correct name (it’s how they are found). In the Assets\</w:t>
-      </w:r>
-      <w:proofErr w:type="spellStart"/>
-      <w:r>
-        <w:t>DevicePictures</w:t>
-      </w:r>
-      <w:proofErr w:type="spellEnd"/>
-      <w:r>
-        <w:t xml:space="preserve"> directory add two images with the name &lt;Manufacturer&gt;_&lt;Device&gt;-175.png and &lt;Manufacturer&gt;_&lt;Device&gt;-350.png. The -175 must be 175x175 pixels and the -350 is 350x350 pixels.</w:t>
-      </w:r>
-    </w:p>
-    <w:p>
-      <w:r>
-        <w:t>You will also need screenshots (most likely) for your help file (which is discussed below). Because every device is different, there isn’t a fixed set of screenshots you need to make. They should all be named &lt;Manufacturer&gt;_&lt;Device&gt;_&lt;More-info&gt;.</w:t>
-      </w:r>
-      <w:proofErr w:type="spellStart"/>
-      <w:r>
-        <w:t>png</w:t>
-      </w:r>
-      <w:proofErr w:type="spellEnd"/>
+        <w:t>70 Add images to Assets\DevicePictures</w:t>
+      </w:r>
+      <w:r>
+        <w:t xml:space="preserve"> and Assets\ScreenShots</w:t>
+      </w:r>
+    </w:p>
+    <w:p>
+      <w:r>
+        <w:t>You’ll need some images of the device with the correct name (it’s how they are found). In the Assets\DevicePictures directory add two images with the name &lt;Manufacturer&gt;_&lt;Device&gt;-175.png and &lt;Manufacturer&gt;_&lt;Device&gt;-350.png. The -175 must be 175x175 pixels and the -350 is 350x350 pixels.</w:t>
+      </w:r>
+    </w:p>
+    <w:p>
+      <w:r>
+        <w:t>You will also need screenshots (most likely) for your help file (which is discussed below). Because every device is different, there isn’t a fixed set of screenshots you need to make. They should all be named &lt;Manufacturer&gt;_&lt;Device&gt;_&lt;More-info&gt;.png</w:t>
+      </w:r>
     </w:p>
     <w:p>
       <w:r>
@@ -1774,15 +1361,7 @@
         <w:pStyle w:val="Heading2"/>
       </w:pPr>
       <w:r>
-        <w:t>80 Create Assets\</w:t>
-      </w:r>
-      <w:proofErr w:type="spellStart"/>
-      <w:r>
-        <w:t>HelpFiles</w:t>
-      </w:r>
-      <w:proofErr w:type="spellEnd"/>
-      <w:r>
-        <w:t>\Device_&lt;Manufacturer&gt;_&lt;Device&gt;.md and link it in</w:t>
+        <w:t>80 Create Assets\HelpFiles\Device_&lt;Manufacturer&gt;_&lt;Device&gt;.md and link it in</w:t>
       </w:r>
     </w:p>
     <w:p/>
@@ -1793,15 +1372,7 @@
     </w:p>
     <w:p>
       <w:r>
-        <w:t xml:space="preserve">Link to the markdown file from both the Welcome.md file (which will include a picture) and the Help.md file (which doesn’t). </w:t>
-      </w:r>
-      <w:proofErr w:type="gramStart"/>
-      <w:r>
-        <w:t>Both of these</w:t>
-      </w:r>
-      <w:proofErr w:type="gramEnd"/>
-      <w:r>
-        <w:t xml:space="preserve"> add in devices by category; be sure to pick a good category.</w:t>
+        <w:t>Link to the markdown file from both the Welcome.md file (which will include a picture) and the Help.md file (which doesn’t). Both of these add in devices by category; be sure to pick a good category.</w:t>
       </w:r>
     </w:p>
     <w:sectPr>

</xml_diff>